<commit_message>
Se agregan todas las plantillas y se crea una funcionalidad para determinar el path de forma dinámica según el tipo de tramo y la cantidad de tramos
</commit_message>
<xml_diff>
--- a/templates/templateVLF3FS3TR.docx
+++ b/templates/templateVLF3FS3TR.docx
@@ -908,7 +908,7 @@
       <w:r>
         <w:fldChar w:fldCharType="separate"/>
       </w:r>
-      <w:hyperlink w:anchor="_Toc204238931" w:history="1">
+      <w:hyperlink w:anchor="_Toc204249475" w:history="1">
         <w:r>
           <w:rPr>
             <w:rStyle w:val="Hipervnculo"/>
@@ -946,7 +946,7 @@
           <w:rPr>
             <w:webHidden/>
           </w:rPr>
-          <w:instrText xml:space="preserve"> PAGEREF _Toc204238931 \h </w:instrText>
+          <w:instrText xml:space="preserve"> PAGEREF _Toc204249475 \h </w:instrText>
         </w:r>
         <w:r>
           <w:rPr>
@@ -984,7 +984,7 @@
           <w14:ligatures w14:val="standardContextual"/>
         </w:rPr>
       </w:pPr>
-      <w:hyperlink w:anchor="_Toc204238932" w:history="1">
+      <w:hyperlink w:anchor="_Toc204249476" w:history="1">
         <w:r>
           <w:rPr>
             <w:rStyle w:val="Hipervnculo"/>
@@ -1015,7 +1015,7 @@
           <w:rPr>
             <w:webHidden/>
           </w:rPr>
-          <w:instrText xml:space="preserve"> PAGEREF _Toc204238932 \h </w:instrText>
+          <w:instrText xml:space="preserve"> PAGEREF _Toc204249476 \h </w:instrText>
         </w:r>
         <w:r>
           <w:rPr>
@@ -1053,7 +1053,7 @@
           <w14:ligatures w14:val="standardContextual"/>
         </w:rPr>
       </w:pPr>
-      <w:hyperlink w:anchor="_Toc204238933" w:history="1">
+      <w:hyperlink w:anchor="_Toc204249477" w:history="1">
         <w:r>
           <w:rPr>
             <w:rStyle w:val="Hipervnculo"/>
@@ -1084,7 +1084,7 @@
           <w:rPr>
             <w:webHidden/>
           </w:rPr>
-          <w:instrText xml:space="preserve"> PAGEREF _Toc204238933 \h </w:instrText>
+          <w:instrText xml:space="preserve"> PAGEREF _Toc204249477 \h </w:instrText>
         </w:r>
         <w:r>
           <w:rPr>
@@ -1122,7 +1122,7 @@
           <w14:ligatures w14:val="standardContextual"/>
         </w:rPr>
       </w:pPr>
-      <w:hyperlink w:anchor="_Toc204238934" w:history="1">
+      <w:hyperlink w:anchor="_Toc204249478" w:history="1">
         <w:r>
           <w:rPr>
             <w:rStyle w:val="Hipervnculo"/>
@@ -1135,7 +1135,19 @@
           <w:rPr>
             <w:rStyle w:val="Hipervnculo"/>
           </w:rPr>
-          <w:t xml:space="preserve"> Prueba tramo {{ nombreCircuitoTrm1A | default("N/A") }} – Fase A</w:t>
+          <w:t xml:space="preserve"> Prueba tramo {{ nombreCircuitoTrm</w:t>
+        </w:r>
+        <w:r>
+          <w:rPr>
+            <w:rStyle w:val="Hipervnculo"/>
+          </w:rPr>
+          <w:t>1</w:t>
+        </w:r>
+        <w:r>
+          <w:rPr>
+            <w:rStyle w:val="Hipervnculo"/>
+          </w:rPr>
+          <w:t>A | default("N/A") }} – Fase A</w:t>
         </w:r>
         <w:r>
           <w:rPr>
@@ -1153,7 +1165,7 @@
           <w:rPr>
             <w:webHidden/>
           </w:rPr>
-          <w:instrText xml:space="preserve"> PAGEREF _Toc204238934 \h </w:instrText>
+          <w:instrText xml:space="preserve"> PAGEREF _Toc204249478 \h </w:instrText>
         </w:r>
         <w:r>
           <w:rPr>
@@ -1191,7 +1203,7 @@
           <w14:ligatures w14:val="standardContextual"/>
         </w:rPr>
       </w:pPr>
-      <w:hyperlink w:anchor="_Toc204238935" w:history="1">
+      <w:hyperlink w:anchor="_Toc204249479" w:history="1">
         <w:r>
           <w:rPr>
             <w:rStyle w:val="Hipervnculo"/>
@@ -1229,7 +1241,7 @@
           <w:rPr>
             <w:webHidden/>
           </w:rPr>
-          <w:instrText xml:space="preserve"> PAGEREF _Toc204238935 \h </w:instrText>
+          <w:instrText xml:space="preserve"> PAGEREF _Toc204249479 \h </w:instrText>
         </w:r>
         <w:r>
           <w:rPr>
@@ -1267,7 +1279,7 @@
           <w14:ligatures w14:val="standardContextual"/>
         </w:rPr>
       </w:pPr>
-      <w:hyperlink w:anchor="_Toc204238936" w:history="1">
+      <w:hyperlink w:anchor="_Toc204249480" w:history="1">
         <w:r>
           <w:rPr>
             <w:rStyle w:val="Hipervnculo"/>
@@ -1298,7 +1310,7 @@
           <w:rPr>
             <w:webHidden/>
           </w:rPr>
-          <w:instrText xml:space="preserve"> PAGEREF _Toc204238936 \h </w:instrText>
+          <w:instrText xml:space="preserve"> PAGEREF _Toc204249480 \h </w:instrText>
         </w:r>
         <w:r>
           <w:rPr>
@@ -1336,7 +1348,7 @@
           <w14:ligatures w14:val="standardContextual"/>
         </w:rPr>
       </w:pPr>
-      <w:hyperlink w:anchor="_Toc204238937" w:history="1">
+      <w:hyperlink w:anchor="_Toc204249481" w:history="1">
         <w:r>
           <w:rPr>
             <w:rStyle w:val="Hipervnculo"/>
@@ -1367,7 +1379,7 @@
           <w:rPr>
             <w:webHidden/>
           </w:rPr>
-          <w:instrText xml:space="preserve"> PAGEREF _Toc204238937 \h </w:instrText>
+          <w:instrText xml:space="preserve"> PAGEREF _Toc204249481 \h </w:instrText>
         </w:r>
         <w:r>
           <w:rPr>
@@ -1405,7 +1417,7 @@
           <w14:ligatures w14:val="standardContextual"/>
         </w:rPr>
       </w:pPr>
-      <w:hyperlink w:anchor="_Toc204238938" w:history="1">
+      <w:hyperlink w:anchor="_Toc204249482" w:history="1">
         <w:r>
           <w:rPr>
             <w:rStyle w:val="Hipervnculo"/>
@@ -1436,7 +1448,7 @@
           <w:rPr>
             <w:webHidden/>
           </w:rPr>
-          <w:instrText xml:space="preserve"> PAGEREF _Toc204238938 \h </w:instrText>
+          <w:instrText xml:space="preserve"> PAGEREF _Toc204249482 \h </w:instrText>
         </w:r>
         <w:r>
           <w:rPr>
@@ -1474,7 +1486,7 @@
           <w14:ligatures w14:val="standardContextual"/>
         </w:rPr>
       </w:pPr>
-      <w:hyperlink w:anchor="_Toc204238939" w:history="1">
+      <w:hyperlink w:anchor="_Toc204249483" w:history="1">
         <w:r>
           <w:rPr>
             <w:rStyle w:val="Hipervnculo"/>
@@ -1505,7 +1517,7 @@
           <w:rPr>
             <w:webHidden/>
           </w:rPr>
-          <w:instrText xml:space="preserve"> PAGEREF _Toc204238939 \h </w:instrText>
+          <w:instrText xml:space="preserve"> PAGEREF _Toc204249483 \h </w:instrText>
         </w:r>
         <w:r>
           <w:rPr>
@@ -1543,7 +1555,7 @@
           <w14:ligatures w14:val="standardContextual"/>
         </w:rPr>
       </w:pPr>
-      <w:hyperlink w:anchor="_Toc204238940" w:history="1">
+      <w:hyperlink w:anchor="_Toc204249484" w:history="1">
         <w:r>
           <w:rPr>
             <w:rStyle w:val="Hipervnculo"/>
@@ -1574,7 +1586,7 @@
           <w:rPr>
             <w:webHidden/>
           </w:rPr>
-          <w:instrText xml:space="preserve"> PAGEREF _Toc204238940 \h </w:instrText>
+          <w:instrText xml:space="preserve"> PAGEREF _Toc204249484 \h </w:instrText>
         </w:r>
         <w:r>
           <w:rPr>
@@ -1612,7 +1624,7 @@
           <w14:ligatures w14:val="standardContextual"/>
         </w:rPr>
       </w:pPr>
-      <w:hyperlink w:anchor="_Toc204238941" w:history="1">
+      <w:hyperlink w:anchor="_Toc204249485" w:history="1">
         <w:r>
           <w:rPr>
             <w:rStyle w:val="Hipervnculo"/>
@@ -1643,7 +1655,7 @@
           <w:rPr>
             <w:webHidden/>
           </w:rPr>
-          <w:instrText xml:space="preserve"> PAGEREF _Toc204238941 \h </w:instrText>
+          <w:instrText xml:space="preserve"> PAGEREF _Toc204249485 \h </w:instrText>
         </w:r>
         <w:r>
           <w:rPr>
@@ -1681,7 +1693,7 @@
           <w14:ligatures w14:val="standardContextual"/>
         </w:rPr>
       </w:pPr>
-      <w:hyperlink w:anchor="_Toc204238942" w:history="1">
+      <w:hyperlink w:anchor="_Toc204249486" w:history="1">
         <w:r>
           <w:rPr>
             <w:rStyle w:val="Hipervnculo"/>
@@ -1712,7 +1724,7 @@
           <w:rPr>
             <w:webHidden/>
           </w:rPr>
-          <w:instrText xml:space="preserve"> PAGEREF _Toc204238942 \h </w:instrText>
+          <w:instrText xml:space="preserve"> PAGEREF _Toc204249486 \h </w:instrText>
         </w:r>
         <w:r>
           <w:rPr>
@@ -1729,7 +1741,7 @@
           <w:rPr>
             <w:webHidden/>
           </w:rPr>
-          <w:t>17</w:t>
+          <w:t>16</w:t>
         </w:r>
         <w:r>
           <w:rPr>
@@ -1796,7 +1808,7 @@
       <w:r>
         <w:fldChar w:fldCharType="separate"/>
       </w:r>
-      <w:hyperlink w:anchor="_Toc204237340" w:history="1">
+      <w:hyperlink w:anchor="_Toc204249448" w:history="1">
         <w:r>
           <w:rPr>
             <w:rStyle w:val="Hipervnculo"/>
@@ -1834,7 +1846,7 @@
           <w:rPr>
             <w:webHidden/>
           </w:rPr>
-          <w:instrText xml:space="preserve"> PAGEREF _Toc204237340 \h </w:instrText>
+          <w:instrText xml:space="preserve"> PAGEREF _Toc204249448 \h </w:instrText>
         </w:r>
         <w:r>
           <w:rPr>
@@ -1872,7 +1884,7 @@
           <w14:ligatures w14:val="standardContextual"/>
         </w:rPr>
       </w:pPr>
-      <w:hyperlink w:anchor="_Toc204237341" w:history="1">
+      <w:hyperlink w:anchor="_Toc204249449" w:history="1">
         <w:r>
           <w:rPr>
             <w:rStyle w:val="Hipervnculo"/>
@@ -1903,7 +1915,7 @@
           <w:rPr>
             <w:webHidden/>
           </w:rPr>
-          <w:instrText xml:space="preserve"> PAGEREF _Toc204237341 \h </w:instrText>
+          <w:instrText xml:space="preserve"> PAGEREF _Toc204249449 \h </w:instrText>
         </w:r>
         <w:r>
           <w:rPr>
@@ -1941,7 +1953,7 @@
           <w14:ligatures w14:val="standardContextual"/>
         </w:rPr>
       </w:pPr>
-      <w:hyperlink w:anchor="_Toc204237342" w:history="1">
+      <w:hyperlink w:anchor="_Toc204249450" w:history="1">
         <w:r>
           <w:rPr>
             <w:rStyle w:val="Hipervnculo"/>
@@ -1972,7 +1984,7 @@
           <w:rPr>
             <w:webHidden/>
           </w:rPr>
-          <w:instrText xml:space="preserve"> PAGEREF _Toc204237342 \h </w:instrText>
+          <w:instrText xml:space="preserve"> PAGEREF _Toc204249450 \h </w:instrText>
         </w:r>
         <w:r>
           <w:rPr>
@@ -2010,7 +2022,7 @@
           <w14:ligatures w14:val="standardContextual"/>
         </w:rPr>
       </w:pPr>
-      <w:hyperlink w:anchor="_Toc204237343" w:history="1">
+      <w:hyperlink w:anchor="_Toc204249451" w:history="1">
         <w:r>
           <w:rPr>
             <w:rStyle w:val="Hipervnculo"/>
@@ -2041,7 +2053,7 @@
           <w:rPr>
             <w:webHidden/>
           </w:rPr>
-          <w:instrText xml:space="preserve"> PAGEREF _Toc204237343 \h </w:instrText>
+          <w:instrText xml:space="preserve"> PAGEREF _Toc204249451 \h </w:instrText>
         </w:r>
         <w:r>
           <w:rPr>
@@ -2079,7 +2091,7 @@
           <w14:ligatures w14:val="standardContextual"/>
         </w:rPr>
       </w:pPr>
-      <w:hyperlink w:anchor="_Toc204237344" w:history="1">
+      <w:hyperlink w:anchor="_Toc204249452" w:history="1">
         <w:r>
           <w:rPr>
             <w:rStyle w:val="Hipervnculo"/>
@@ -2110,7 +2122,7 @@
           <w:rPr>
             <w:webHidden/>
           </w:rPr>
-          <w:instrText xml:space="preserve"> PAGEREF _Toc204237344 \h </w:instrText>
+          <w:instrText xml:space="preserve"> PAGEREF _Toc204249452 \h </w:instrText>
         </w:r>
         <w:r>
           <w:rPr>
@@ -2148,7 +2160,7 @@
           <w14:ligatures w14:val="standardContextual"/>
         </w:rPr>
       </w:pPr>
-      <w:hyperlink w:anchor="_Toc204237345" w:history="1">
+      <w:hyperlink w:anchor="_Toc204249453" w:history="1">
         <w:r>
           <w:rPr>
             <w:rStyle w:val="Hipervnculo"/>
@@ -2179,7 +2191,7 @@
           <w:rPr>
             <w:webHidden/>
           </w:rPr>
-          <w:instrText xml:space="preserve"> PAGEREF _Toc204237345 \h </w:instrText>
+          <w:instrText xml:space="preserve"> PAGEREF _Toc204249453 \h </w:instrText>
         </w:r>
         <w:r>
           <w:rPr>
@@ -2217,7 +2229,7 @@
           <w14:ligatures w14:val="standardContextual"/>
         </w:rPr>
       </w:pPr>
-      <w:hyperlink w:anchor="_Toc204237346" w:history="1">
+      <w:hyperlink w:anchor="_Toc204249454" w:history="1">
         <w:r>
           <w:rPr>
             <w:rStyle w:val="Hipervnculo"/>
@@ -2248,7 +2260,7 @@
           <w:rPr>
             <w:webHidden/>
           </w:rPr>
-          <w:instrText xml:space="preserve"> PAGEREF _Toc204237346 \h </w:instrText>
+          <w:instrText xml:space="preserve"> PAGEREF _Toc204249454 \h </w:instrText>
         </w:r>
         <w:r>
           <w:rPr>
@@ -2286,7 +2298,7 @@
           <w14:ligatures w14:val="standardContextual"/>
         </w:rPr>
       </w:pPr>
-      <w:hyperlink w:anchor="_Toc204237347" w:history="1">
+      <w:hyperlink w:anchor="_Toc204249455" w:history="1">
         <w:r>
           <w:rPr>
             <w:rStyle w:val="Hipervnculo"/>
@@ -2317,7 +2329,7 @@
           <w:rPr>
             <w:webHidden/>
           </w:rPr>
-          <w:instrText xml:space="preserve"> PAGEREF _Toc204237347 \h </w:instrText>
+          <w:instrText xml:space="preserve"> PAGEREF _Toc204249455 \h </w:instrText>
         </w:r>
         <w:r>
           <w:rPr>
@@ -2355,7 +2367,7 @@
           <w14:ligatures w14:val="standardContextual"/>
         </w:rPr>
       </w:pPr>
-      <w:hyperlink w:anchor="_Toc204237348" w:history="1">
+      <w:hyperlink w:anchor="_Toc204249456" w:history="1">
         <w:r>
           <w:rPr>
             <w:rStyle w:val="Hipervnculo"/>
@@ -2386,7 +2398,7 @@
           <w:rPr>
             <w:webHidden/>
           </w:rPr>
-          <w:instrText xml:space="preserve"> PAGEREF _Toc204237348 \h </w:instrText>
+          <w:instrText xml:space="preserve"> PAGEREF _Toc204249456 \h </w:instrText>
         </w:r>
         <w:r>
           <w:rPr>
@@ -2424,7 +2436,7 @@
           <w14:ligatures w14:val="standardContextual"/>
         </w:rPr>
       </w:pPr>
-      <w:hyperlink w:anchor="_Toc204237349" w:history="1">
+      <w:hyperlink w:anchor="_Toc204249457" w:history="1">
         <w:r>
           <w:rPr>
             <w:rStyle w:val="Hipervnculo"/>
@@ -2455,7 +2467,7 @@
           <w:rPr>
             <w:webHidden/>
           </w:rPr>
-          <w:instrText xml:space="preserve"> PAGEREF _Toc204237349 \h </w:instrText>
+          <w:instrText xml:space="preserve"> PAGEREF _Toc204249457 \h </w:instrText>
         </w:r>
         <w:r>
           <w:rPr>
@@ -3761,7 +3773,7 @@
                                 <w:noProof/>
                               </w:rPr>
                             </w:pPr>
-                            <w:bookmarkStart w:id="2" w:name="_Toc204238931"/>
+                            <w:bookmarkStart w:id="2" w:name="_Toc204249475"/>
                             <w:r>
                               <w:rPr>
                                 <w:rFonts w:cs="Arial"/>
@@ -3923,7 +3935,7 @@
                           <w:noProof/>
                         </w:rPr>
                       </w:pPr>
-                      <w:bookmarkStart w:id="3" w:name="_Toc204238931"/>
+                      <w:bookmarkStart w:id="3" w:name="_Toc204249475"/>
                       <w:r>
                         <w:rPr>
                           <w:rFonts w:cs="Arial"/>
@@ -4642,7 +4654,7 @@
                                 <w:noProof/>
                               </w:rPr>
                             </w:pPr>
-                            <w:bookmarkStart w:id="12" w:name="_Toc204238932"/>
+                            <w:bookmarkStart w:id="12" w:name="_Toc204249476"/>
                             <w:r>
                               <w:rPr>
                                 <w:rFonts w:cs="Arial"/>
@@ -4734,7 +4746,7 @@
                           <w:noProof/>
                         </w:rPr>
                       </w:pPr>
-                      <w:bookmarkStart w:id="13" w:name="_Toc204238932"/>
+                      <w:bookmarkStart w:id="13" w:name="_Toc204249476"/>
                       <w:r>
                         <w:rPr>
                           <w:rFonts w:cs="Arial"/>
@@ -5457,7 +5469,7 @@
                                 <w:noProof/>
                               </w:rPr>
                             </w:pPr>
-                            <w:bookmarkStart w:id="124" w:name="_Toc204238933"/>
+                            <w:bookmarkStart w:id="124" w:name="_Toc204249477"/>
                             <w:r>
                               <w:rPr>
                                 <w:rFonts w:cs="Arial"/>
@@ -5560,7 +5572,7 @@
                           <w:noProof/>
                         </w:rPr>
                       </w:pPr>
-                      <w:bookmarkStart w:id="125" w:name="_Toc204238933"/>
+                      <w:bookmarkStart w:id="125" w:name="_Toc204249477"/>
                       <w:r>
                         <w:rPr>
                           <w:rFonts w:cs="Arial"/>
@@ -6693,7 +6705,7 @@
                                 <w:noProof/>
                               </w:rPr>
                             </w:pPr>
-                            <w:bookmarkStart w:id="127" w:name="_Toc204237340"/>
+                            <w:bookmarkStart w:id="127" w:name="_Toc204249448"/>
                             <w:r>
                               <w:rPr>
                                 <w:rFonts w:cs="Arial"/>
@@ -6812,7 +6824,7 @@
                           <w:noProof/>
                         </w:rPr>
                       </w:pPr>
-                      <w:bookmarkStart w:id="128" w:name="_Toc204237340"/>
+                      <w:bookmarkStart w:id="128" w:name="_Toc204249448"/>
                       <w:r>
                         <w:rPr>
                           <w:rFonts w:cs="Arial"/>
@@ -8085,7 +8097,7 @@
               <w:rPr>
                 <w:rFonts w:cs="Arial"/>
               </w:rPr>
-              <w:t>HVA28TD</w:t>
+              <w:t>HVA28</w:t>
             </w:r>
           </w:p>
         </w:tc>
@@ -9457,7 +9469,7 @@
                                 <w:szCs w:val="16"/>
                               </w:rPr>
                             </w:pPr>
-                            <w:bookmarkStart w:id="130" w:name="_Toc204237341"/>
+                            <w:bookmarkStart w:id="130" w:name="_Toc204249449"/>
                             <w:r>
                               <w:rPr>
                                 <w:rFonts w:cs="Arial"/>
@@ -9642,7 +9654,7 @@
                           <w:szCs w:val="16"/>
                         </w:rPr>
                       </w:pPr>
-                      <w:bookmarkStart w:id="131" w:name="_Toc204237341"/>
+                      <w:bookmarkStart w:id="131" w:name="_Toc204249449"/>
                       <w:r>
                         <w:rPr>
                           <w:rFonts w:cs="Arial"/>
@@ -10028,7 +10040,7 @@
               <w:rPr>
                 <w:rFonts w:cs="Arial"/>
               </w:rPr>
-              <w:t>HVA28TD</w:t>
+              <w:t>HVA28</w:t>
             </w:r>
           </w:p>
         </w:tc>
@@ -10716,6 +10728,27 @@
                 <w:lang w:val="es-ES"/>
               </w:rPr>
               <w:t xml:space="preserve"> }}</w:t>
+            </w:r>
+            <w:r>
+              <w:rPr>
+                <w:rFonts w:cs="Arial"/>
+                <w:lang w:val="es-ES"/>
+              </w:rPr>
+              <w:t xml:space="preserve"> </w:t>
+            </w:r>
+            <w:r>
+              <w:rPr>
+                <w:rFonts w:cs="Arial"/>
+                <w:lang w:val="es-ES"/>
+              </w:rPr>
+              <w:t xml:space="preserve">– Fase </w:t>
+            </w:r>
+            <w:r>
+              <w:rPr>
+                <w:rFonts w:cs="Arial"/>
+                <w:lang w:val="es-ES"/>
+              </w:rPr>
+              <w:t>B</w:t>
             </w:r>
           </w:p>
         </w:tc>
@@ -11321,7 +11354,7 @@
                                 <w:noProof/>
                               </w:rPr>
                             </w:pPr>
-                            <w:bookmarkStart w:id="132" w:name="_Toc204237342"/>
+                            <w:bookmarkStart w:id="132" w:name="_Toc204249450"/>
                             <w:r>
                               <w:rPr>
                                 <w:rFonts w:cs="Arial"/>
@@ -11401,27 +11434,7 @@
                                 <w:sz w:val="20"/>
                                 <w:szCs w:val="16"/>
                               </w:rPr>
-                              <w:t>{{ nombreCircuitoTrm1</w:t>
-                            </w:r>
-                            <w:r>
-                              <w:rPr>
-                                <w:rFonts w:cs="Arial"/>
-                                <w:b w:val="0"/>
-                                <w:bCs w:val="0"/>
-                                <w:sz w:val="20"/>
-                                <w:szCs w:val="16"/>
-                              </w:rPr>
-                              <w:t>B</w:t>
-                            </w:r>
-                            <w:r>
-                              <w:rPr>
-                                <w:rFonts w:cs="Arial"/>
-                                <w:b w:val="0"/>
-                                <w:bCs w:val="0"/>
-                                <w:sz w:val="20"/>
-                                <w:szCs w:val="16"/>
-                              </w:rPr>
-                              <w:t xml:space="preserve"> | default(</w:t>
+                              <w:t>{{ nombreCircuitoTrm1B | default(</w:t>
                             </w:r>
                             <w:r>
                               <w:rPr>
@@ -11461,17 +11474,7 @@
                                 <w:sz w:val="20"/>
                                 <w:szCs w:val="16"/>
                               </w:rPr>
-                              <w:t xml:space="preserve">) }} – Fase </w:t>
-                            </w:r>
-                            <w:r>
-                              <w:rPr>
-                                <w:rFonts w:cs="Arial"/>
-                                <w:b w:val="0"/>
-                                <w:bCs w:val="0"/>
-                                <w:sz w:val="20"/>
-                                <w:szCs w:val="16"/>
-                              </w:rPr>
-                              <w:t>B</w:t>
+                              <w:t>) }} – Fase B</w:t>
                             </w:r>
                             <w:bookmarkEnd w:id="132"/>
                           </w:p>
@@ -11508,7 +11511,7 @@
                           <w:noProof/>
                         </w:rPr>
                       </w:pPr>
-                      <w:bookmarkStart w:id="133" w:name="_Toc204237342"/>
+                      <w:bookmarkStart w:id="133" w:name="_Toc204249450"/>
                       <w:r>
                         <w:rPr>
                           <w:rFonts w:cs="Arial"/>
@@ -11588,27 +11591,7 @@
                           <w:sz w:val="20"/>
                           <w:szCs w:val="16"/>
                         </w:rPr>
-                        <w:t>{{ nombreCircuitoTrm1</w:t>
-                      </w:r>
-                      <w:r>
-                        <w:rPr>
-                          <w:rFonts w:cs="Arial"/>
-                          <w:b w:val="0"/>
-                          <w:bCs w:val="0"/>
-                          <w:sz w:val="20"/>
-                          <w:szCs w:val="16"/>
-                        </w:rPr>
-                        <w:t>B</w:t>
-                      </w:r>
-                      <w:r>
-                        <w:rPr>
-                          <w:rFonts w:cs="Arial"/>
-                          <w:b w:val="0"/>
-                          <w:bCs w:val="0"/>
-                          <w:sz w:val="20"/>
-                          <w:szCs w:val="16"/>
-                        </w:rPr>
-                        <w:t xml:space="preserve"> | default(</w:t>
+                        <w:t>{{ nombreCircuitoTrm1B | default(</w:t>
                       </w:r>
                       <w:r>
                         <w:rPr>
@@ -11648,17 +11631,7 @@
                           <w:sz w:val="20"/>
                           <w:szCs w:val="16"/>
                         </w:rPr>
-                        <w:t xml:space="preserve">) }} – Fase </w:t>
-                      </w:r>
-                      <w:r>
-                        <w:rPr>
-                          <w:rFonts w:cs="Arial"/>
-                          <w:b w:val="0"/>
-                          <w:bCs w:val="0"/>
-                          <w:sz w:val="20"/>
-                          <w:szCs w:val="16"/>
-                        </w:rPr>
-                        <w:t>B</w:t>
+                        <w:t>) }} – Fase B</w:t>
                       </w:r>
                       <w:bookmarkEnd w:id="133"/>
                     </w:p>
@@ -12588,6 +12561,27 @@
               </w:rPr>
               <w:t xml:space="preserve"> }}</w:t>
             </w:r>
+            <w:r>
+              <w:rPr>
+                <w:rFonts w:cs="Arial"/>
+                <w:lang w:val="es-ES"/>
+              </w:rPr>
+              <w:t xml:space="preserve"> </w:t>
+            </w:r>
+            <w:r>
+              <w:rPr>
+                <w:rFonts w:cs="Arial"/>
+                <w:lang w:val="es-ES"/>
+              </w:rPr>
+              <w:t xml:space="preserve">– Fase </w:t>
+            </w:r>
+            <w:r>
+              <w:rPr>
+                <w:rFonts w:cs="Arial"/>
+                <w:lang w:val="es-ES"/>
+              </w:rPr>
+              <w:t>C</w:t>
+            </w:r>
           </w:p>
         </w:tc>
         <w:tc>
@@ -13191,7 +13185,7 @@
                                 <w:noProof/>
                               </w:rPr>
                             </w:pPr>
-                            <w:bookmarkStart w:id="134" w:name="_Toc204237343"/>
+                            <w:bookmarkStart w:id="134" w:name="_Toc204249451"/>
                             <w:r>
                               <w:rPr>
                                 <w:i/>
@@ -13261,27 +13255,7 @@
                                 <w:sz w:val="20"/>
                                 <w:szCs w:val="16"/>
                               </w:rPr>
-                              <w:t>{{ nombreCircuitoTrm1</w:t>
-                            </w:r>
-                            <w:r>
-                              <w:rPr>
-                                <w:rFonts w:cs="Arial"/>
-                                <w:b w:val="0"/>
-                                <w:bCs w:val="0"/>
-                                <w:sz w:val="20"/>
-                                <w:szCs w:val="16"/>
-                              </w:rPr>
-                              <w:t>C</w:t>
-                            </w:r>
-                            <w:r>
-                              <w:rPr>
-                                <w:rFonts w:cs="Arial"/>
-                                <w:b w:val="0"/>
-                                <w:bCs w:val="0"/>
-                                <w:sz w:val="20"/>
-                                <w:szCs w:val="16"/>
-                              </w:rPr>
-                              <w:t xml:space="preserve"> | default(</w:t>
+                              <w:t>{{ nombreCircuitoTrm1C | default(</w:t>
                             </w:r>
                             <w:r>
                               <w:rPr>
@@ -13321,17 +13295,7 @@
                                 <w:sz w:val="20"/>
                                 <w:szCs w:val="16"/>
                               </w:rPr>
-                              <w:t xml:space="preserve">) }} – Fase </w:t>
-                            </w:r>
-                            <w:r>
-                              <w:rPr>
-                                <w:rFonts w:cs="Arial"/>
-                                <w:b w:val="0"/>
-                                <w:bCs w:val="0"/>
-                                <w:sz w:val="20"/>
-                                <w:szCs w:val="16"/>
-                              </w:rPr>
-                              <w:t>C</w:t>
+                              <w:t>) }} – Fase C</w:t>
                             </w:r>
                             <w:bookmarkEnd w:id="134"/>
                           </w:p>
@@ -13367,7 +13331,7 @@
                           <w:noProof/>
                         </w:rPr>
                       </w:pPr>
-                      <w:bookmarkStart w:id="135" w:name="_Toc204237343"/>
+                      <w:bookmarkStart w:id="135" w:name="_Toc204249451"/>
                       <w:r>
                         <w:rPr>
                           <w:i/>
@@ -13437,27 +13401,7 @@
                           <w:sz w:val="20"/>
                           <w:szCs w:val="16"/>
                         </w:rPr>
-                        <w:t>{{ nombreCircuitoTrm1</w:t>
-                      </w:r>
-                      <w:r>
-                        <w:rPr>
-                          <w:rFonts w:cs="Arial"/>
-                          <w:b w:val="0"/>
-                          <w:bCs w:val="0"/>
-                          <w:sz w:val="20"/>
-                          <w:szCs w:val="16"/>
-                        </w:rPr>
-                        <w:t>C</w:t>
-                      </w:r>
-                      <w:r>
-                        <w:rPr>
-                          <w:rFonts w:cs="Arial"/>
-                          <w:b w:val="0"/>
-                          <w:bCs w:val="0"/>
-                          <w:sz w:val="20"/>
-                          <w:szCs w:val="16"/>
-                        </w:rPr>
-                        <w:t xml:space="preserve"> | default(</w:t>
+                        <w:t>{{ nombreCircuitoTrm1C | default(</w:t>
                       </w:r>
                       <w:r>
                         <w:rPr>
@@ -13497,17 +13441,7 @@
                           <w:sz w:val="20"/>
                           <w:szCs w:val="16"/>
                         </w:rPr>
-                        <w:t xml:space="preserve">) }} – Fase </w:t>
-                      </w:r>
-                      <w:r>
-                        <w:rPr>
-                          <w:rFonts w:cs="Arial"/>
-                          <w:b w:val="0"/>
-                          <w:bCs w:val="0"/>
-                          <w:sz w:val="20"/>
-                          <w:szCs w:val="16"/>
-                        </w:rPr>
-                        <w:t>C</w:t>
+                        <w:t>) }} – Fase C</w:t>
                       </w:r>
                       <w:bookmarkEnd w:id="135"/>
                     </w:p>
@@ -13746,7 +13680,7 @@
               <w:rPr>
                 <w:rFonts w:cs="Arial"/>
               </w:rPr>
-              <w:t>HVA28TD</w:t>
+              <w:t>HVA28</w:t>
             </w:r>
           </w:p>
         </w:tc>
@@ -14434,6 +14368,20 @@
                 <w:lang w:val="es-ES"/>
               </w:rPr>
               <w:t xml:space="preserve"> }}</w:t>
+            </w:r>
+            <w:r>
+              <w:rPr>
+                <w:rFonts w:cs="Arial"/>
+                <w:lang w:val="es-ES"/>
+              </w:rPr>
+              <w:t xml:space="preserve"> </w:t>
+            </w:r>
+            <w:r>
+              <w:rPr>
+                <w:rFonts w:cs="Arial"/>
+                <w:lang w:val="es-ES"/>
+              </w:rPr>
+              <w:t>– Fase A</w:t>
             </w:r>
           </w:p>
         </w:tc>
@@ -15032,7 +14980,7 @@
                                 <w:noProof/>
                               </w:rPr>
                             </w:pPr>
-                            <w:bookmarkStart w:id="136" w:name="_Toc204237344"/>
+                            <w:bookmarkStart w:id="136" w:name="_Toc204249452"/>
                             <w:r>
                               <w:rPr>
                                 <w:i/>
@@ -15102,27 +15050,7 @@
                                 <w:sz w:val="20"/>
                                 <w:szCs w:val="16"/>
                               </w:rPr>
-                              <w:t>{{ nombreCircuitoTrm</w:t>
-                            </w:r>
-                            <w:r>
-                              <w:rPr>
-                                <w:rFonts w:cs="Arial"/>
-                                <w:b w:val="0"/>
-                                <w:bCs w:val="0"/>
-                                <w:sz w:val="20"/>
-                                <w:szCs w:val="16"/>
-                              </w:rPr>
-                              <w:t>2</w:t>
-                            </w:r>
-                            <w:r>
-                              <w:rPr>
-                                <w:rFonts w:cs="Arial"/>
-                                <w:b w:val="0"/>
-                                <w:bCs w:val="0"/>
-                                <w:sz w:val="20"/>
-                                <w:szCs w:val="16"/>
-                              </w:rPr>
-                              <w:t>A | default(</w:t>
+                              <w:t>{{ nombreCircuitoTrm2A | default(</w:t>
                             </w:r>
                             <w:r>
                               <w:rPr>
@@ -15199,7 +15127,7 @@
                           <w:noProof/>
                         </w:rPr>
                       </w:pPr>
-                      <w:bookmarkStart w:id="137" w:name="_Toc204237344"/>
+                      <w:bookmarkStart w:id="137" w:name="_Toc204249452"/>
                       <w:r>
                         <w:rPr>
                           <w:i/>
@@ -15269,27 +15197,7 @@
                           <w:sz w:val="20"/>
                           <w:szCs w:val="16"/>
                         </w:rPr>
-                        <w:t>{{ nombreCircuitoTrm</w:t>
-                      </w:r>
-                      <w:r>
-                        <w:rPr>
-                          <w:rFonts w:cs="Arial"/>
-                          <w:b w:val="0"/>
-                          <w:bCs w:val="0"/>
-                          <w:sz w:val="20"/>
-                          <w:szCs w:val="16"/>
-                        </w:rPr>
-                        <w:t>2</w:t>
-                      </w:r>
-                      <w:r>
-                        <w:rPr>
-                          <w:rFonts w:cs="Arial"/>
-                          <w:b w:val="0"/>
-                          <w:bCs w:val="0"/>
-                          <w:sz w:val="20"/>
-                          <w:szCs w:val="16"/>
-                        </w:rPr>
-                        <w:t>A | default(</w:t>
+                        <w:t>{{ nombreCircuitoTrm2A | default(</w:t>
                       </w:r>
                       <w:r>
                         <w:rPr>
@@ -15580,7 +15488,7 @@
               <w:rPr>
                 <w:rFonts w:cs="Arial"/>
               </w:rPr>
-              <w:t>HVA28TD</w:t>
+              <w:t>HVA28</w:t>
             </w:r>
           </w:p>
         </w:tc>
@@ -16268,6 +16176,27 @@
                 <w:lang w:val="es-ES"/>
               </w:rPr>
               <w:t xml:space="preserve"> }}</w:t>
+            </w:r>
+            <w:r>
+              <w:rPr>
+                <w:rFonts w:cs="Arial"/>
+                <w:lang w:val="es-ES"/>
+              </w:rPr>
+              <w:t xml:space="preserve"> </w:t>
+            </w:r>
+            <w:r>
+              <w:rPr>
+                <w:rFonts w:cs="Arial"/>
+                <w:lang w:val="es-ES"/>
+              </w:rPr>
+              <w:t xml:space="preserve">– Fase </w:t>
+            </w:r>
+            <w:r>
+              <w:rPr>
+                <w:rFonts w:cs="Arial"/>
+                <w:lang w:val="es-ES"/>
+              </w:rPr>
+              <w:t>B</w:t>
             </w:r>
           </w:p>
         </w:tc>
@@ -16875,7 +16804,7 @@
                                 <w:noProof/>
                               </w:rPr>
                             </w:pPr>
-                            <w:bookmarkStart w:id="138" w:name="_Toc204237345"/>
+                            <w:bookmarkStart w:id="138" w:name="_Toc204249453"/>
                             <w:r>
                               <w:rPr>
                                 <w:i/>
@@ -16938,27 +16867,7 @@
                                 <w:sz w:val="20"/>
                                 <w:szCs w:val="16"/>
                               </w:rPr>
-                              <w:t>{{ nombreCircuitoTrm</w:t>
-                            </w:r>
-                            <w:r>
-                              <w:rPr>
-                                <w:rFonts w:cs="Arial"/>
-                                <w:b w:val="0"/>
-                                <w:bCs w:val="0"/>
-                                <w:sz w:val="20"/>
-                                <w:szCs w:val="16"/>
-                              </w:rPr>
-                              <w:t>2B</w:t>
-                            </w:r>
-                            <w:r>
-                              <w:rPr>
-                                <w:rFonts w:cs="Arial"/>
-                                <w:b w:val="0"/>
-                                <w:bCs w:val="0"/>
-                                <w:sz w:val="20"/>
-                                <w:szCs w:val="16"/>
-                              </w:rPr>
-                              <w:t xml:space="preserve"> | default(</w:t>
+                              <w:t>{{ nombreCircuitoTrm2B | default(</w:t>
                             </w:r>
                             <w:r>
                               <w:rPr>
@@ -16998,17 +16907,7 @@
                                 <w:sz w:val="20"/>
                                 <w:szCs w:val="16"/>
                               </w:rPr>
-                              <w:t xml:space="preserve">) }} – Fase </w:t>
-                            </w:r>
-                            <w:r>
-                              <w:rPr>
-                                <w:rFonts w:cs="Arial"/>
-                                <w:b w:val="0"/>
-                                <w:bCs w:val="0"/>
-                                <w:sz w:val="20"/>
-                                <w:szCs w:val="16"/>
-                              </w:rPr>
-                              <w:t>B</w:t>
+                              <w:t>) }} – Fase B</w:t>
                             </w:r>
                             <w:bookmarkEnd w:id="138"/>
                           </w:p>
@@ -17045,7 +16944,7 @@
                           <w:noProof/>
                         </w:rPr>
                       </w:pPr>
-                      <w:bookmarkStart w:id="139" w:name="_Toc204237345"/>
+                      <w:bookmarkStart w:id="139" w:name="_Toc204249453"/>
                       <w:r>
                         <w:rPr>
                           <w:i/>
@@ -17108,27 +17007,7 @@
                           <w:sz w:val="20"/>
                           <w:szCs w:val="16"/>
                         </w:rPr>
-                        <w:t>{{ nombreCircuitoTrm</w:t>
-                      </w:r>
-                      <w:r>
-                        <w:rPr>
-                          <w:rFonts w:cs="Arial"/>
-                          <w:b w:val="0"/>
-                          <w:bCs w:val="0"/>
-                          <w:sz w:val="20"/>
-                          <w:szCs w:val="16"/>
-                        </w:rPr>
-                        <w:t>2B</w:t>
-                      </w:r>
-                      <w:r>
-                        <w:rPr>
-                          <w:rFonts w:cs="Arial"/>
-                          <w:b w:val="0"/>
-                          <w:bCs w:val="0"/>
-                          <w:sz w:val="20"/>
-                          <w:szCs w:val="16"/>
-                        </w:rPr>
-                        <w:t xml:space="preserve"> | default(</w:t>
+                        <w:t>{{ nombreCircuitoTrm2B | default(</w:t>
                       </w:r>
                       <w:r>
                         <w:rPr>
@@ -17168,17 +17047,7 @@
                           <w:sz w:val="20"/>
                           <w:szCs w:val="16"/>
                         </w:rPr>
-                        <w:t xml:space="preserve">) }} – Fase </w:t>
-                      </w:r>
-                      <w:r>
-                        <w:rPr>
-                          <w:rFonts w:cs="Arial"/>
-                          <w:b w:val="0"/>
-                          <w:bCs w:val="0"/>
-                          <w:sz w:val="20"/>
-                          <w:szCs w:val="16"/>
-                        </w:rPr>
-                        <w:t>B</w:t>
+                        <w:t>) }} – Fase B</w:t>
                       </w:r>
                       <w:bookmarkEnd w:id="139"/>
                     </w:p>
@@ -17436,7 +17305,7 @@
               <w:rPr>
                 <w:rFonts w:cs="Arial"/>
               </w:rPr>
-              <w:t>HVA28TD</w:t>
+              <w:t>HVA28</w:t>
             </w:r>
           </w:p>
         </w:tc>
@@ -18124,6 +17993,27 @@
                 <w:lang w:val="es-ES"/>
               </w:rPr>
               <w:t xml:space="preserve"> }}</w:t>
+            </w:r>
+            <w:r>
+              <w:rPr>
+                <w:rFonts w:cs="Arial"/>
+                <w:lang w:val="es-ES"/>
+              </w:rPr>
+              <w:t xml:space="preserve"> </w:t>
+            </w:r>
+            <w:r>
+              <w:rPr>
+                <w:rFonts w:cs="Arial"/>
+                <w:lang w:val="es-ES"/>
+              </w:rPr>
+              <w:t xml:space="preserve">– Fase </w:t>
+            </w:r>
+            <w:r>
+              <w:rPr>
+                <w:rFonts w:cs="Arial"/>
+                <w:lang w:val="es-ES"/>
+              </w:rPr>
+              <w:t>C</w:t>
             </w:r>
           </w:p>
         </w:tc>
@@ -18722,7 +18612,7 @@
                                 <w:noProof/>
                               </w:rPr>
                             </w:pPr>
-                            <w:bookmarkStart w:id="140" w:name="_Toc204237346"/>
+                            <w:bookmarkStart w:id="140" w:name="_Toc204249454"/>
                             <w:r>
                               <w:rPr>
                                 <w:i/>
@@ -18792,27 +18682,7 @@
                                 <w:sz w:val="20"/>
                                 <w:szCs w:val="16"/>
                               </w:rPr>
-                              <w:t>{{ nombreCircuitoTrm</w:t>
-                            </w:r>
-                            <w:r>
-                              <w:rPr>
-                                <w:rFonts w:cs="Arial"/>
-                                <w:b w:val="0"/>
-                                <w:bCs w:val="0"/>
-                                <w:sz w:val="20"/>
-                                <w:szCs w:val="16"/>
-                              </w:rPr>
-                              <w:t>2C</w:t>
-                            </w:r>
-                            <w:r>
-                              <w:rPr>
-                                <w:rFonts w:cs="Arial"/>
-                                <w:b w:val="0"/>
-                                <w:bCs w:val="0"/>
-                                <w:sz w:val="20"/>
-                                <w:szCs w:val="16"/>
-                              </w:rPr>
-                              <w:t xml:space="preserve"> | default(</w:t>
+                              <w:t>{{ nombreCircuitoTrm2C | default(</w:t>
                             </w:r>
                             <w:r>
                               <w:rPr>
@@ -18852,17 +18722,7 @@
                                 <w:sz w:val="20"/>
                                 <w:szCs w:val="16"/>
                               </w:rPr>
-                              <w:t xml:space="preserve">) }} – Fase </w:t>
-                            </w:r>
-                            <w:r>
-                              <w:rPr>
-                                <w:rFonts w:cs="Arial"/>
-                                <w:b w:val="0"/>
-                                <w:bCs w:val="0"/>
-                                <w:sz w:val="20"/>
-                                <w:szCs w:val="16"/>
-                              </w:rPr>
-                              <w:t>C</w:t>
+                              <w:t>) }} – Fase C</w:t>
                             </w:r>
                             <w:bookmarkEnd w:id="140"/>
                           </w:p>
@@ -18899,7 +18759,7 @@
                           <w:noProof/>
                         </w:rPr>
                       </w:pPr>
-                      <w:bookmarkStart w:id="141" w:name="_Toc204237346"/>
+                      <w:bookmarkStart w:id="141" w:name="_Toc204249454"/>
                       <w:r>
                         <w:rPr>
                           <w:i/>
@@ -18969,27 +18829,7 @@
                           <w:sz w:val="20"/>
                           <w:szCs w:val="16"/>
                         </w:rPr>
-                        <w:t>{{ nombreCircuitoTrm</w:t>
-                      </w:r>
-                      <w:r>
-                        <w:rPr>
-                          <w:rFonts w:cs="Arial"/>
-                          <w:b w:val="0"/>
-                          <w:bCs w:val="0"/>
-                          <w:sz w:val="20"/>
-                          <w:szCs w:val="16"/>
-                        </w:rPr>
-                        <w:t>2C</w:t>
-                      </w:r>
-                      <w:r>
-                        <w:rPr>
-                          <w:rFonts w:cs="Arial"/>
-                          <w:b w:val="0"/>
-                          <w:bCs w:val="0"/>
-                          <w:sz w:val="20"/>
-                          <w:szCs w:val="16"/>
-                        </w:rPr>
-                        <w:t xml:space="preserve"> | default(</w:t>
+                        <w:t>{{ nombreCircuitoTrm2C | default(</w:t>
                       </w:r>
                       <w:r>
                         <w:rPr>
@@ -19029,17 +18869,7 @@
                           <w:sz w:val="20"/>
                           <w:szCs w:val="16"/>
                         </w:rPr>
-                        <w:t xml:space="preserve">) }} – Fase </w:t>
-                      </w:r>
-                      <w:r>
-                        <w:rPr>
-                          <w:rFonts w:cs="Arial"/>
-                          <w:b w:val="0"/>
-                          <w:bCs w:val="0"/>
-                          <w:sz w:val="20"/>
-                          <w:szCs w:val="16"/>
-                        </w:rPr>
-                        <w:t>C</w:t>
+                        <w:t>) }} – Fase C</w:t>
                       </w:r>
                       <w:bookmarkEnd w:id="141"/>
                     </w:p>
@@ -19270,7 +19100,7 @@
               <w:rPr>
                 <w:rFonts w:cs="Arial"/>
               </w:rPr>
-              <w:t>HVA28TD</w:t>
+              <w:t>HVA28</w:t>
             </w:r>
           </w:p>
         </w:tc>
@@ -19958,6 +19788,20 @@
                 <w:lang w:val="es-ES"/>
               </w:rPr>
               <w:t xml:space="preserve"> }}</w:t>
+            </w:r>
+            <w:r>
+              <w:rPr>
+                <w:rFonts w:cs="Arial"/>
+                <w:lang w:val="es-ES"/>
+              </w:rPr>
+              <w:t xml:space="preserve"> </w:t>
+            </w:r>
+            <w:r>
+              <w:rPr>
+                <w:rFonts w:cs="Arial"/>
+                <w:lang w:val="es-ES"/>
+              </w:rPr>
+              <w:t>– Fase A</w:t>
             </w:r>
           </w:p>
         </w:tc>
@@ -20558,7 +20402,7 @@
                                 <w:noProof/>
                               </w:rPr>
                             </w:pPr>
-                            <w:bookmarkStart w:id="142" w:name="_Toc204237347"/>
+                            <w:bookmarkStart w:id="142" w:name="_Toc204249455"/>
                             <w:r>
                               <w:rPr>
                                 <w:i/>
@@ -20628,27 +20472,7 @@
                                 <w:sz w:val="20"/>
                                 <w:szCs w:val="16"/>
                               </w:rPr>
-                              <w:t>{{ nombreCircuitoTrm</w:t>
-                            </w:r>
-                            <w:r>
-                              <w:rPr>
-                                <w:rFonts w:cs="Arial"/>
-                                <w:b w:val="0"/>
-                                <w:bCs w:val="0"/>
-                                <w:sz w:val="20"/>
-                                <w:szCs w:val="16"/>
-                              </w:rPr>
-                              <w:t>3</w:t>
-                            </w:r>
-                            <w:r>
-                              <w:rPr>
-                                <w:rFonts w:cs="Arial"/>
-                                <w:b w:val="0"/>
-                                <w:bCs w:val="0"/>
-                                <w:sz w:val="20"/>
-                                <w:szCs w:val="16"/>
-                              </w:rPr>
-                              <w:t>A | default(</w:t>
+                              <w:t>{{ nombreCircuitoTrm3A | default(</w:t>
                             </w:r>
                             <w:r>
                               <w:rPr>
@@ -20727,7 +20551,7 @@
                           <w:noProof/>
                         </w:rPr>
                       </w:pPr>
-                      <w:bookmarkStart w:id="143" w:name="_Toc204237347"/>
+                      <w:bookmarkStart w:id="143" w:name="_Toc204249455"/>
                       <w:r>
                         <w:rPr>
                           <w:i/>
@@ -20797,27 +20621,7 @@
                           <w:sz w:val="20"/>
                           <w:szCs w:val="16"/>
                         </w:rPr>
-                        <w:t>{{ nombreCircuitoTrm</w:t>
-                      </w:r>
-                      <w:r>
-                        <w:rPr>
-                          <w:rFonts w:cs="Arial"/>
-                          <w:b w:val="0"/>
-                          <w:bCs w:val="0"/>
-                          <w:sz w:val="20"/>
-                          <w:szCs w:val="16"/>
-                        </w:rPr>
-                        <w:t>3</w:t>
-                      </w:r>
-                      <w:r>
-                        <w:rPr>
-                          <w:rFonts w:cs="Arial"/>
-                          <w:b w:val="0"/>
-                          <w:bCs w:val="0"/>
-                          <w:sz w:val="20"/>
-                          <w:szCs w:val="16"/>
-                        </w:rPr>
-                        <w:t>A | default(</w:t>
+                        <w:t>{{ nombreCircuitoTrm3A | default(</w:t>
                       </w:r>
                       <w:r>
                         <w:rPr>
@@ -21115,7 +20919,7 @@
               <w:rPr>
                 <w:rFonts w:cs="Arial"/>
               </w:rPr>
-              <w:t>HVA28TD</w:t>
+              <w:t>HVA28</w:t>
             </w:r>
           </w:p>
         </w:tc>
@@ -21803,6 +21607,27 @@
                 <w:lang w:val="es-ES"/>
               </w:rPr>
               <w:t xml:space="preserve"> }}</w:t>
+            </w:r>
+            <w:r>
+              <w:rPr>
+                <w:rFonts w:cs="Arial"/>
+                <w:lang w:val="es-ES"/>
+              </w:rPr>
+              <w:t xml:space="preserve"> </w:t>
+            </w:r>
+            <w:r>
+              <w:rPr>
+                <w:rFonts w:cs="Arial"/>
+                <w:lang w:val="es-ES"/>
+              </w:rPr>
+              <w:t xml:space="preserve">– Fase </w:t>
+            </w:r>
+            <w:r>
+              <w:rPr>
+                <w:rFonts w:cs="Arial"/>
+                <w:lang w:val="es-ES"/>
+              </w:rPr>
+              <w:t>B</w:t>
             </w:r>
           </w:p>
         </w:tc>
@@ -22403,7 +22228,7 @@
                                 <w:noProof/>
                               </w:rPr>
                             </w:pPr>
-                            <w:bookmarkStart w:id="144" w:name="_Toc204237348"/>
+                            <w:bookmarkStart w:id="144" w:name="_Toc204249456"/>
                             <w:r>
                               <w:rPr>
                                 <w:i/>
@@ -22473,27 +22298,7 @@
                                 <w:sz w:val="20"/>
                                 <w:szCs w:val="16"/>
                               </w:rPr>
-                              <w:t>{{ nombreCircuitoTrm</w:t>
-                            </w:r>
-                            <w:r>
-                              <w:rPr>
-                                <w:rFonts w:cs="Arial"/>
-                                <w:b w:val="0"/>
-                                <w:bCs w:val="0"/>
-                                <w:sz w:val="20"/>
-                                <w:szCs w:val="16"/>
-                              </w:rPr>
-                              <w:t>3B</w:t>
-                            </w:r>
-                            <w:r>
-                              <w:rPr>
-                                <w:rFonts w:cs="Arial"/>
-                                <w:b w:val="0"/>
-                                <w:bCs w:val="0"/>
-                                <w:sz w:val="20"/>
-                                <w:szCs w:val="16"/>
-                              </w:rPr>
-                              <w:t xml:space="preserve"> | default(</w:t>
+                              <w:t>{{ nombreCircuitoTrm3B | default(</w:t>
                             </w:r>
                             <w:r>
                               <w:rPr>
@@ -22533,17 +22338,7 @@
                                 <w:sz w:val="20"/>
                                 <w:szCs w:val="16"/>
                               </w:rPr>
-                              <w:t xml:space="preserve">) }} – Fase </w:t>
-                            </w:r>
-                            <w:r>
-                              <w:rPr>
-                                <w:rFonts w:cs="Arial"/>
-                                <w:b w:val="0"/>
-                                <w:bCs w:val="0"/>
-                                <w:sz w:val="20"/>
-                                <w:szCs w:val="16"/>
-                              </w:rPr>
-                              <w:t>B</w:t>
+                              <w:t>) }} – Fase B</w:t>
                             </w:r>
                             <w:bookmarkEnd w:id="144"/>
                           </w:p>
@@ -22582,7 +22377,7 @@
                           <w:noProof/>
                         </w:rPr>
                       </w:pPr>
-                      <w:bookmarkStart w:id="145" w:name="_Toc204237348"/>
+                      <w:bookmarkStart w:id="145" w:name="_Toc204249456"/>
                       <w:r>
                         <w:rPr>
                           <w:i/>
@@ -22652,27 +22447,7 @@
                           <w:sz w:val="20"/>
                           <w:szCs w:val="16"/>
                         </w:rPr>
-                        <w:t>{{ nombreCircuitoTrm</w:t>
-                      </w:r>
-                      <w:r>
-                        <w:rPr>
-                          <w:rFonts w:cs="Arial"/>
-                          <w:b w:val="0"/>
-                          <w:bCs w:val="0"/>
-                          <w:sz w:val="20"/>
-                          <w:szCs w:val="16"/>
-                        </w:rPr>
-                        <w:t>3B</w:t>
-                      </w:r>
-                      <w:r>
-                        <w:rPr>
-                          <w:rFonts w:cs="Arial"/>
-                          <w:b w:val="0"/>
-                          <w:bCs w:val="0"/>
-                          <w:sz w:val="20"/>
-                          <w:szCs w:val="16"/>
-                        </w:rPr>
-                        <w:t xml:space="preserve"> | default(</w:t>
+                        <w:t>{{ nombreCircuitoTrm3B | default(</w:t>
                       </w:r>
                       <w:r>
                         <w:rPr>
@@ -22712,17 +22487,7 @@
                           <w:sz w:val="20"/>
                           <w:szCs w:val="16"/>
                         </w:rPr>
-                        <w:t xml:space="preserve">) }} – Fase </w:t>
-                      </w:r>
-                      <w:r>
-                        <w:rPr>
-                          <w:rFonts w:cs="Arial"/>
-                          <w:b w:val="0"/>
-                          <w:bCs w:val="0"/>
-                          <w:sz w:val="20"/>
-                          <w:szCs w:val="16"/>
-                        </w:rPr>
-                        <w:t>B</w:t>
+                        <w:t>) }} – Fase B</w:t>
                       </w:r>
                       <w:bookmarkEnd w:id="145"/>
                     </w:p>
@@ -22963,7 +22728,7 @@
               <w:rPr>
                 <w:rFonts w:cs="Arial"/>
               </w:rPr>
-              <w:t>HVA28TD</w:t>
+              <w:t>HVA28</w:t>
             </w:r>
           </w:p>
         </w:tc>
@@ -23651,6 +23416,27 @@
                 <w:lang w:val="es-ES"/>
               </w:rPr>
               <w:t xml:space="preserve"> }}</w:t>
+            </w:r>
+            <w:r>
+              <w:rPr>
+                <w:rFonts w:cs="Arial"/>
+                <w:lang w:val="es-ES"/>
+              </w:rPr>
+              <w:t xml:space="preserve"> </w:t>
+            </w:r>
+            <w:r>
+              <w:rPr>
+                <w:rFonts w:cs="Arial"/>
+                <w:lang w:val="es-ES"/>
+              </w:rPr>
+              <w:t xml:space="preserve">– Fase </w:t>
+            </w:r>
+            <w:r>
+              <w:rPr>
+                <w:rFonts w:cs="Arial"/>
+                <w:lang w:val="es-ES"/>
+              </w:rPr>
+              <w:t>C</w:t>
             </w:r>
           </w:p>
         </w:tc>
@@ -24249,7 +24035,7 @@
                                 <w:noProof/>
                               </w:rPr>
                             </w:pPr>
-                            <w:bookmarkStart w:id="146" w:name="_Toc204237349"/>
+                            <w:bookmarkStart w:id="146" w:name="_Toc204249457"/>
                             <w:r>
                               <w:rPr>
                                 <w:i/>
@@ -24319,27 +24105,7 @@
                                 <w:sz w:val="20"/>
                                 <w:szCs w:val="16"/>
                               </w:rPr>
-                              <w:t>{{ nombreCircuitoTrm</w:t>
-                            </w:r>
-                            <w:r>
-                              <w:rPr>
-                                <w:rFonts w:cs="Arial"/>
-                                <w:b w:val="0"/>
-                                <w:bCs w:val="0"/>
-                                <w:sz w:val="20"/>
-                                <w:szCs w:val="16"/>
-                              </w:rPr>
-                              <w:t>3C</w:t>
-                            </w:r>
-                            <w:r>
-                              <w:rPr>
-                                <w:rFonts w:cs="Arial"/>
-                                <w:b w:val="0"/>
-                                <w:bCs w:val="0"/>
-                                <w:sz w:val="20"/>
-                                <w:szCs w:val="16"/>
-                              </w:rPr>
-                              <w:t xml:space="preserve"> | default(</w:t>
+                              <w:t>{{ nombreCircuitoTrm3C | default(</w:t>
                             </w:r>
                             <w:r>
                               <w:rPr>
@@ -24379,17 +24145,7 @@
                                 <w:sz w:val="20"/>
                                 <w:szCs w:val="16"/>
                               </w:rPr>
-                              <w:t xml:space="preserve">) }} – Fase </w:t>
-                            </w:r>
-                            <w:r>
-                              <w:rPr>
-                                <w:rFonts w:cs="Arial"/>
-                                <w:b w:val="0"/>
-                                <w:bCs w:val="0"/>
-                                <w:sz w:val="20"/>
-                                <w:szCs w:val="16"/>
-                              </w:rPr>
-                              <w:t>C</w:t>
+                              <w:t>) }} – Fase C</w:t>
                             </w:r>
                             <w:bookmarkEnd w:id="146"/>
                           </w:p>
@@ -24426,7 +24182,7 @@
                           <w:noProof/>
                         </w:rPr>
                       </w:pPr>
-                      <w:bookmarkStart w:id="147" w:name="_Toc204237349"/>
+                      <w:bookmarkStart w:id="147" w:name="_Toc204249457"/>
                       <w:r>
                         <w:rPr>
                           <w:i/>
@@ -24496,27 +24252,7 @@
                           <w:sz w:val="20"/>
                           <w:szCs w:val="16"/>
                         </w:rPr>
-                        <w:t>{{ nombreCircuitoTrm</w:t>
-                      </w:r>
-                      <w:r>
-                        <w:rPr>
-                          <w:rFonts w:cs="Arial"/>
-                          <w:b w:val="0"/>
-                          <w:bCs w:val="0"/>
-                          <w:sz w:val="20"/>
-                          <w:szCs w:val="16"/>
-                        </w:rPr>
-                        <w:t>3C</w:t>
-                      </w:r>
-                      <w:r>
-                        <w:rPr>
-                          <w:rFonts w:cs="Arial"/>
-                          <w:b w:val="0"/>
-                          <w:bCs w:val="0"/>
-                          <w:sz w:val="20"/>
-                          <w:szCs w:val="16"/>
-                        </w:rPr>
-                        <w:t xml:space="preserve"> | default(</w:t>
+                        <w:t>{{ nombreCircuitoTrm3C | default(</w:t>
                       </w:r>
                       <w:r>
                         <w:rPr>
@@ -24556,17 +24292,7 @@
                           <w:sz w:val="20"/>
                           <w:szCs w:val="16"/>
                         </w:rPr>
-                        <w:t xml:space="preserve">) }} – Fase </w:t>
-                      </w:r>
-                      <w:r>
-                        <w:rPr>
-                          <w:rFonts w:cs="Arial"/>
-                          <w:b w:val="0"/>
-                          <w:bCs w:val="0"/>
-                          <w:sz w:val="20"/>
-                          <w:szCs w:val="16"/>
-                        </w:rPr>
-                        <w:t>C</w:t>
+                        <w:t>) }} – Fase C</w:t>
                       </w:r>
                       <w:bookmarkEnd w:id="147"/>
                     </w:p>
@@ -24765,7 +24491,7 @@
                                       <w:noProof/>
                                     </w:rPr>
                                   </w:pPr>
-                                  <w:bookmarkStart w:id="149" w:name="_Toc204238934"/>
+                                  <w:bookmarkStart w:id="149" w:name="_Toc204249478"/>
                                   <w:r>
                                     <w:rPr>
                                       <w:i/>
@@ -24855,27 +24581,7 @@
                                       <w:sz w:val="20"/>
                                       <w:szCs w:val="16"/>
                                     </w:rPr>
-                                    <w:t>{{ nombreCircuitoTrm</w:t>
-                                  </w:r>
-                                  <w:r>
-                                    <w:rPr>
-                                      <w:rFonts w:cs="Arial"/>
-                                      <w:b w:val="0"/>
-                                      <w:bCs w:val="0"/>
-                                      <w:sz w:val="20"/>
-                                      <w:szCs w:val="16"/>
-                                    </w:rPr>
-                                    <w:t>1A</w:t>
-                                  </w:r>
-                                  <w:r>
-                                    <w:rPr>
-                                      <w:rFonts w:cs="Arial"/>
-                                      <w:b w:val="0"/>
-                                      <w:bCs w:val="0"/>
-                                      <w:sz w:val="20"/>
-                                      <w:szCs w:val="16"/>
-                                    </w:rPr>
-                                    <w:t xml:space="preserve"> | default(</w:t>
+                                    <w:t>{{ nombreCircuitoTrm1A | default(</w:t>
                                   </w:r>
                                   <w:r>
                                     <w:rPr>
@@ -24959,7 +24665,7 @@
                                 <w:noProof/>
                               </w:rPr>
                             </w:pPr>
-                            <w:bookmarkStart w:id="150" w:name="_Toc204238934"/>
+                            <w:bookmarkStart w:id="150" w:name="_Toc204249478"/>
                             <w:r>
                               <w:rPr>
                                 <w:i/>
@@ -25049,27 +24755,7 @@
                                 <w:sz w:val="20"/>
                                 <w:szCs w:val="16"/>
                               </w:rPr>
-                              <w:t>{{ nombreCircuitoTrm</w:t>
-                            </w:r>
-                            <w:r>
-                              <w:rPr>
-                                <w:rFonts w:cs="Arial"/>
-                                <w:b w:val="0"/>
-                                <w:bCs w:val="0"/>
-                                <w:sz w:val="20"/>
-                                <w:szCs w:val="16"/>
-                              </w:rPr>
-                              <w:t>1A</w:t>
-                            </w:r>
-                            <w:r>
-                              <w:rPr>
-                                <w:rFonts w:cs="Arial"/>
-                                <w:b w:val="0"/>
-                                <w:bCs w:val="0"/>
-                                <w:sz w:val="20"/>
-                                <w:szCs w:val="16"/>
-                              </w:rPr>
-                              <w:t xml:space="preserve"> | default(</w:t>
+                              <w:t>{{ nombreCircuitoTrm1A | default(</w:t>
                             </w:r>
                             <w:r>
                               <w:rPr>
@@ -25199,7 +24885,6 @@
                 <w:rFonts w:cs="Arial"/>
                 <w:noProof/>
               </w:rPr>
-              <w:lastRenderedPageBreak/>
               <mc:AlternateContent>
                 <mc:Choice Requires="wps">
                   <w:drawing>
@@ -25245,7 +24930,7 @@
                                       <w:noProof/>
                                     </w:rPr>
                                   </w:pPr>
-                                  <w:bookmarkStart w:id="151" w:name="_Toc204238935"/>
+                                  <w:bookmarkStart w:id="151" w:name="_Toc204249479"/>
                                   <w:r>
                                     <w:rPr>
                                       <w:rFonts w:cs="Arial"/>
@@ -25339,27 +25024,7 @@
                                       <w:sz w:val="20"/>
                                       <w:szCs w:val="16"/>
                                     </w:rPr>
-                                    <w:t>{{ nombreCircuitoTrm1</w:t>
-                                  </w:r>
-                                  <w:r>
-                                    <w:rPr>
-                                      <w:rFonts w:cs="Arial"/>
-                                      <w:b w:val="0"/>
-                                      <w:bCs w:val="0"/>
-                                      <w:sz w:val="20"/>
-                                      <w:szCs w:val="16"/>
-                                    </w:rPr>
-                                    <w:t>B</w:t>
-                                  </w:r>
-                                  <w:r>
-                                    <w:rPr>
-                                      <w:rFonts w:cs="Arial"/>
-                                      <w:b w:val="0"/>
-                                      <w:bCs w:val="0"/>
-                                      <w:sz w:val="20"/>
-                                      <w:szCs w:val="16"/>
-                                    </w:rPr>
-                                    <w:t xml:space="preserve"> | default(</w:t>
+                                    <w:t>{{ nombreCircuitoTrm1B | default(</w:t>
                                   </w:r>
                                   <w:r>
                                     <w:rPr>
@@ -25406,14 +25071,7 @@
                                       <w:b w:val="0"/>
                                       <w:bCs w:val="0"/>
                                     </w:rPr>
-                                    <w:t xml:space="preserve">– Fase </w:t>
-                                  </w:r>
-                                  <w:r>
-                                    <w:rPr>
-                                      <w:b w:val="0"/>
-                                      <w:bCs w:val="0"/>
-                                    </w:rPr>
-                                    <w:t>B</w:t>
+                                    <w:t>– Fase B</w:t>
                                   </w:r>
                                   <w:bookmarkEnd w:id="151"/>
                                 </w:p>
@@ -25450,7 +25108,7 @@
                                 <w:noProof/>
                               </w:rPr>
                             </w:pPr>
-                            <w:bookmarkStart w:id="152" w:name="_Toc204238935"/>
+                            <w:bookmarkStart w:id="152" w:name="_Toc204249479"/>
                             <w:r>
                               <w:rPr>
                                 <w:rFonts w:cs="Arial"/>
@@ -25544,27 +25202,7 @@
                                 <w:sz w:val="20"/>
                                 <w:szCs w:val="16"/>
                               </w:rPr>
-                              <w:t>{{ nombreCircuitoTrm1</w:t>
-                            </w:r>
-                            <w:r>
-                              <w:rPr>
-                                <w:rFonts w:cs="Arial"/>
-                                <w:b w:val="0"/>
-                                <w:bCs w:val="0"/>
-                                <w:sz w:val="20"/>
-                                <w:szCs w:val="16"/>
-                              </w:rPr>
-                              <w:t>B</w:t>
-                            </w:r>
-                            <w:r>
-                              <w:rPr>
-                                <w:rFonts w:cs="Arial"/>
-                                <w:b w:val="0"/>
-                                <w:bCs w:val="0"/>
-                                <w:sz w:val="20"/>
-                                <w:szCs w:val="16"/>
-                              </w:rPr>
-                              <w:t xml:space="preserve"> | default(</w:t>
+                              <w:t>{{ nombreCircuitoTrm1B | default(</w:t>
                             </w:r>
                             <w:r>
                               <w:rPr>
@@ -25611,14 +25249,7 @@
                                 <w:b w:val="0"/>
                                 <w:bCs w:val="0"/>
                               </w:rPr>
-                              <w:t xml:space="preserve">– Fase </w:t>
-                            </w:r>
-                            <w:r>
-                              <w:rPr>
-                                <w:b w:val="0"/>
-                                <w:bCs w:val="0"/>
-                              </w:rPr>
-                              <w:t>B</w:t>
+                              <w:t>– Fase B</w:t>
                             </w:r>
                             <w:bookmarkEnd w:id="152"/>
                           </w:p>
@@ -25655,7 +25286,23 @@
                 <w:sz w:val="28"/>
                 <w:szCs w:val="28"/>
               </w:rPr>
-              <w:t>{{ imgPruebaTramoTrm1A | default("N/A") }}</w:t>
+              <w:t>{{ imgPruebaTramoTrm1</w:t>
+            </w:r>
+            <w:r>
+              <w:rPr>
+                <w:rFonts w:cs="Arial"/>
+                <w:sz w:val="28"/>
+                <w:szCs w:val="28"/>
+              </w:rPr>
+              <w:t>B</w:t>
+            </w:r>
+            <w:r>
+              <w:rPr>
+                <w:rFonts w:cs="Arial"/>
+                <w:sz w:val="28"/>
+                <w:szCs w:val="28"/>
+              </w:rPr>
+              <w:t xml:space="preserve"> | default("N/A") }}</w:t>
             </w:r>
           </w:p>
           <w:p>
@@ -25753,7 +25400,7 @@
                                       <w:noProof/>
                                     </w:rPr>
                                   </w:pPr>
-                                  <w:bookmarkStart w:id="153" w:name="_Toc204238936"/>
+                                  <w:bookmarkStart w:id="153" w:name="_Toc204249480"/>
                                   <w:r>
                                     <w:rPr>
                                       <w:rFonts w:cs="Arial"/>
@@ -25839,27 +25486,7 @@
                                       <w:sz w:val="20"/>
                                       <w:szCs w:val="16"/>
                                     </w:rPr>
-                                    <w:t>{{ nombreCircuitoTrm1</w:t>
-                                  </w:r>
-                                  <w:r>
-                                    <w:rPr>
-                                      <w:rFonts w:cs="Arial"/>
-                                      <w:b w:val="0"/>
-                                      <w:bCs w:val="0"/>
-                                      <w:sz w:val="20"/>
-                                      <w:szCs w:val="16"/>
-                                    </w:rPr>
-                                    <w:t>C</w:t>
-                                  </w:r>
-                                  <w:r>
-                                    <w:rPr>
-                                      <w:rFonts w:cs="Arial"/>
-                                      <w:b w:val="0"/>
-                                      <w:bCs w:val="0"/>
-                                      <w:sz w:val="20"/>
-                                      <w:szCs w:val="16"/>
-                                    </w:rPr>
-                                    <w:t xml:space="preserve"> | default(</w:t>
+                                    <w:t>{{ nombreCircuitoTrm1C | default(</w:t>
                                   </w:r>
                                   <w:r>
                                     <w:rPr>
@@ -25906,14 +25533,7 @@
                                       <w:b w:val="0"/>
                                       <w:bCs w:val="0"/>
                                     </w:rPr>
-                                    <w:t xml:space="preserve">– Fase </w:t>
-                                  </w:r>
-                                  <w:r>
-                                    <w:rPr>
-                                      <w:b w:val="0"/>
-                                      <w:bCs w:val="0"/>
-                                    </w:rPr>
-                                    <w:t>C</w:t>
+                                    <w:t>– Fase C</w:t>
                                   </w:r>
                                   <w:bookmarkEnd w:id="153"/>
                                 </w:p>
@@ -25950,7 +25570,7 @@
                                 <w:noProof/>
                               </w:rPr>
                             </w:pPr>
-                            <w:bookmarkStart w:id="154" w:name="_Toc204238936"/>
+                            <w:bookmarkStart w:id="154" w:name="_Toc204249480"/>
                             <w:r>
                               <w:rPr>
                                 <w:rFonts w:cs="Arial"/>
@@ -26036,27 +25656,7 @@
                                 <w:sz w:val="20"/>
                                 <w:szCs w:val="16"/>
                               </w:rPr>
-                              <w:t>{{ nombreCircuitoTrm1</w:t>
-                            </w:r>
-                            <w:r>
-                              <w:rPr>
-                                <w:rFonts w:cs="Arial"/>
-                                <w:b w:val="0"/>
-                                <w:bCs w:val="0"/>
-                                <w:sz w:val="20"/>
-                                <w:szCs w:val="16"/>
-                              </w:rPr>
-                              <w:t>C</w:t>
-                            </w:r>
-                            <w:r>
-                              <w:rPr>
-                                <w:rFonts w:cs="Arial"/>
-                                <w:b w:val="0"/>
-                                <w:bCs w:val="0"/>
-                                <w:sz w:val="20"/>
-                                <w:szCs w:val="16"/>
-                              </w:rPr>
-                              <w:t xml:space="preserve"> | default(</w:t>
+                              <w:t>{{ nombreCircuitoTrm1C | default(</w:t>
                             </w:r>
                             <w:r>
                               <w:rPr>
@@ -26103,14 +25703,7 @@
                                 <w:b w:val="0"/>
                                 <w:bCs w:val="0"/>
                               </w:rPr>
-                              <w:t xml:space="preserve">– Fase </w:t>
-                            </w:r>
-                            <w:r>
-                              <w:rPr>
-                                <w:b w:val="0"/>
-                                <w:bCs w:val="0"/>
-                              </w:rPr>
-                              <w:t>C</w:t>
+                              <w:t>– Fase C</w:t>
                             </w:r>
                             <w:bookmarkEnd w:id="154"/>
                           </w:p>
@@ -26148,7 +25741,23 @@
                 <w:sz w:val="28"/>
                 <w:szCs w:val="28"/>
               </w:rPr>
-              <w:t>{{ imgPruebaTramoTrm1A | default("N/A") }}</w:t>
+              <w:t>{{ imgPruebaTramoTrm1</w:t>
+            </w:r>
+            <w:r>
+              <w:rPr>
+                <w:rFonts w:cs="Arial"/>
+                <w:sz w:val="28"/>
+                <w:szCs w:val="28"/>
+              </w:rPr>
+              <w:t>C</w:t>
+            </w:r>
+            <w:r>
+              <w:rPr>
+                <w:rFonts w:cs="Arial"/>
+                <w:sz w:val="28"/>
+                <w:szCs w:val="28"/>
+              </w:rPr>
+              <w:t xml:space="preserve"> | default("N/A") }}</w:t>
             </w:r>
           </w:p>
           <w:p>
@@ -26230,7 +25839,7 @@
                                       <w:noProof/>
                                     </w:rPr>
                                   </w:pPr>
-                                  <w:bookmarkStart w:id="155" w:name="_Toc204238937"/>
+                                  <w:bookmarkStart w:id="155" w:name="_Toc204249481"/>
                                   <w:r>
                                     <w:rPr>
                                       <w:rFonts w:cs="Arial"/>
@@ -26318,27 +25927,7 @@
                                       <w:sz w:val="20"/>
                                       <w:szCs w:val="16"/>
                                     </w:rPr>
-                                    <w:t>{{ nombreCircuitoTrm</w:t>
-                                  </w:r>
-                                  <w:r>
-                                    <w:rPr>
-                                      <w:rFonts w:cs="Arial"/>
-                                      <w:b w:val="0"/>
-                                      <w:bCs w:val="0"/>
-                                      <w:sz w:val="20"/>
-                                      <w:szCs w:val="16"/>
-                                    </w:rPr>
-                                    <w:t>2A</w:t>
-                                  </w:r>
-                                  <w:r>
-                                    <w:rPr>
-                                      <w:rFonts w:cs="Arial"/>
-                                      <w:b w:val="0"/>
-                                      <w:bCs w:val="0"/>
-                                      <w:sz w:val="20"/>
-                                      <w:szCs w:val="16"/>
-                                    </w:rPr>
-                                    <w:t xml:space="preserve"> | default(</w:t>
+                                    <w:t>{{ nombreCircuitoTrm2A | default(</w:t>
                                   </w:r>
                                   <w:r>
                                     <w:rPr>
@@ -26385,14 +25974,7 @@
                                       <w:b w:val="0"/>
                                       <w:bCs w:val="0"/>
                                     </w:rPr>
-                                    <w:t xml:space="preserve">– Fase </w:t>
-                                  </w:r>
-                                  <w:r>
-                                    <w:rPr>
-                                      <w:b w:val="0"/>
-                                      <w:bCs w:val="0"/>
-                                    </w:rPr>
-                                    <w:t>A</w:t>
+                                    <w:t>– Fase A</w:t>
                                   </w:r>
                                   <w:bookmarkEnd w:id="155"/>
                                 </w:p>
@@ -26431,7 +26013,7 @@
                                 <w:noProof/>
                               </w:rPr>
                             </w:pPr>
-                            <w:bookmarkStart w:id="156" w:name="_Toc204238937"/>
+                            <w:bookmarkStart w:id="156" w:name="_Toc204249481"/>
                             <w:r>
                               <w:rPr>
                                 <w:rFonts w:cs="Arial"/>
@@ -26519,27 +26101,7 @@
                                 <w:sz w:val="20"/>
                                 <w:szCs w:val="16"/>
                               </w:rPr>
-                              <w:t>{{ nombreCircuitoTrm</w:t>
-                            </w:r>
-                            <w:r>
-                              <w:rPr>
-                                <w:rFonts w:cs="Arial"/>
-                                <w:b w:val="0"/>
-                                <w:bCs w:val="0"/>
-                                <w:sz w:val="20"/>
-                                <w:szCs w:val="16"/>
-                              </w:rPr>
-                              <w:t>2A</w:t>
-                            </w:r>
-                            <w:r>
-                              <w:rPr>
-                                <w:rFonts w:cs="Arial"/>
-                                <w:b w:val="0"/>
-                                <w:bCs w:val="0"/>
-                                <w:sz w:val="20"/>
-                                <w:szCs w:val="16"/>
-                              </w:rPr>
-                              <w:t xml:space="preserve"> | default(</w:t>
+                              <w:t>{{ nombreCircuitoTrm2A | default(</w:t>
                             </w:r>
                             <w:r>
                               <w:rPr>
@@ -26586,14 +26148,7 @@
                                 <w:b w:val="0"/>
                                 <w:bCs w:val="0"/>
                               </w:rPr>
-                              <w:t xml:space="preserve">– Fase </w:t>
-                            </w:r>
-                            <w:r>
-                              <w:rPr>
-                                <w:b w:val="0"/>
-                                <w:bCs w:val="0"/>
-                              </w:rPr>
-                              <w:t>A</w:t>
+                              <w:t>– Fase A</w:t>
                             </w:r>
                             <w:bookmarkEnd w:id="156"/>
                           </w:p>
@@ -26725,7 +26280,7 @@
                                       <w:noProof/>
                                     </w:rPr>
                                   </w:pPr>
-                                  <w:bookmarkStart w:id="157" w:name="_Toc204238938"/>
+                                  <w:bookmarkStart w:id="157" w:name="_Toc204249482"/>
                                   <w:r>
                                     <w:rPr>
                                       <w:i/>
@@ -26801,27 +26356,7 @@
                                       <w:sz w:val="20"/>
                                       <w:szCs w:val="16"/>
                                     </w:rPr>
-                                    <w:t>{{ nombreCircuitoTrm2</w:t>
-                                  </w:r>
-                                  <w:r>
-                                    <w:rPr>
-                                      <w:rFonts w:cs="Arial"/>
-                                      <w:b w:val="0"/>
-                                      <w:bCs w:val="0"/>
-                                      <w:sz w:val="20"/>
-                                      <w:szCs w:val="16"/>
-                                    </w:rPr>
-                                    <w:t>B</w:t>
-                                  </w:r>
-                                  <w:r>
-                                    <w:rPr>
-                                      <w:rFonts w:cs="Arial"/>
-                                      <w:b w:val="0"/>
-                                      <w:bCs w:val="0"/>
-                                      <w:sz w:val="20"/>
-                                      <w:szCs w:val="16"/>
-                                    </w:rPr>
-                                    <w:t xml:space="preserve"> | default(</w:t>
+                                    <w:t>{{ nombreCircuitoTrm2B | default(</w:t>
                                   </w:r>
                                   <w:r>
                                     <w:rPr>
@@ -26868,14 +26403,7 @@
                                       <w:b w:val="0"/>
                                       <w:bCs w:val="0"/>
                                     </w:rPr>
-                                    <w:t xml:space="preserve">– Fase </w:t>
-                                  </w:r>
-                                  <w:r>
-                                    <w:rPr>
-                                      <w:b w:val="0"/>
-                                      <w:bCs w:val="0"/>
-                                    </w:rPr>
-                                    <w:t>B</w:t>
+                                    <w:t>– Fase B</w:t>
                                   </w:r>
                                   <w:bookmarkEnd w:id="157"/>
                                 </w:p>
@@ -26912,7 +26440,7 @@
                                 <w:noProof/>
                               </w:rPr>
                             </w:pPr>
-                            <w:bookmarkStart w:id="158" w:name="_Toc204238938"/>
+                            <w:bookmarkStart w:id="158" w:name="_Toc204249482"/>
                             <w:r>
                               <w:rPr>
                                 <w:i/>
@@ -26988,27 +26516,7 @@
                                 <w:sz w:val="20"/>
                                 <w:szCs w:val="16"/>
                               </w:rPr>
-                              <w:t>{{ nombreCircuitoTrm2</w:t>
-                            </w:r>
-                            <w:r>
-                              <w:rPr>
-                                <w:rFonts w:cs="Arial"/>
-                                <w:b w:val="0"/>
-                                <w:bCs w:val="0"/>
-                                <w:sz w:val="20"/>
-                                <w:szCs w:val="16"/>
-                              </w:rPr>
-                              <w:t>B</w:t>
-                            </w:r>
-                            <w:r>
-                              <w:rPr>
-                                <w:rFonts w:cs="Arial"/>
-                                <w:b w:val="0"/>
-                                <w:bCs w:val="0"/>
-                                <w:sz w:val="20"/>
-                                <w:szCs w:val="16"/>
-                              </w:rPr>
-                              <w:t xml:space="preserve"> | default(</w:t>
+                              <w:t>{{ nombreCircuitoTrm2B | default(</w:t>
                             </w:r>
                             <w:r>
                               <w:rPr>
@@ -27055,14 +26563,7 @@
                                 <w:b w:val="0"/>
                                 <w:bCs w:val="0"/>
                               </w:rPr>
-                              <w:t xml:space="preserve">– Fase </w:t>
-                            </w:r>
-                            <w:r>
-                              <w:rPr>
-                                <w:b w:val="0"/>
-                                <w:bCs w:val="0"/>
-                              </w:rPr>
-                              <w:t>B</w:t>
+                              <w:t>– Fase B</w:t>
                             </w:r>
                             <w:bookmarkEnd w:id="158"/>
                           </w:p>
@@ -27196,7 +26697,7 @@
                                       <w:noProof/>
                                     </w:rPr>
                                   </w:pPr>
-                                  <w:bookmarkStart w:id="159" w:name="_Toc204238939"/>
+                                  <w:bookmarkStart w:id="159" w:name="_Toc204249483"/>
                                   <w:r>
                                     <w:rPr>
                                       <w:i/>
@@ -27272,27 +26773,7 @@
                                       <w:sz w:val="20"/>
                                       <w:szCs w:val="16"/>
                                     </w:rPr>
-                                    <w:t>{{ nombreCircuitoTrm2</w:t>
-                                  </w:r>
-                                  <w:r>
-                                    <w:rPr>
-                                      <w:rFonts w:cs="Arial"/>
-                                      <w:b w:val="0"/>
-                                      <w:bCs w:val="0"/>
-                                      <w:sz w:val="20"/>
-                                      <w:szCs w:val="16"/>
-                                    </w:rPr>
-                                    <w:t>C</w:t>
-                                  </w:r>
-                                  <w:r>
-                                    <w:rPr>
-                                      <w:rFonts w:cs="Arial"/>
-                                      <w:b w:val="0"/>
-                                      <w:bCs w:val="0"/>
-                                      <w:sz w:val="20"/>
-                                      <w:szCs w:val="16"/>
-                                    </w:rPr>
-                                    <w:t xml:space="preserve"> | default(</w:t>
+                                    <w:t>{{ nombreCircuitoTrm2C | default(</w:t>
                                   </w:r>
                                   <w:r>
                                     <w:rPr>
@@ -27339,14 +26820,7 @@
                                       <w:b w:val="0"/>
                                       <w:bCs w:val="0"/>
                                     </w:rPr>
-                                    <w:t xml:space="preserve">– Fase </w:t>
-                                  </w:r>
-                                  <w:r>
-                                    <w:rPr>
-                                      <w:b w:val="0"/>
-                                      <w:bCs w:val="0"/>
-                                    </w:rPr>
-                                    <w:t>C</w:t>
+                                    <w:t>– Fase C</w:t>
                                   </w:r>
                                   <w:bookmarkEnd w:id="159"/>
                                 </w:p>
@@ -27385,7 +26859,7 @@
                                 <w:noProof/>
                               </w:rPr>
                             </w:pPr>
-                            <w:bookmarkStart w:id="160" w:name="_Toc204238939"/>
+                            <w:bookmarkStart w:id="160" w:name="_Toc204249483"/>
                             <w:r>
                               <w:rPr>
                                 <w:i/>
@@ -27461,27 +26935,7 @@
                                 <w:sz w:val="20"/>
                                 <w:szCs w:val="16"/>
                               </w:rPr>
-                              <w:t>{{ nombreCircuitoTrm2</w:t>
-                            </w:r>
-                            <w:r>
-                              <w:rPr>
-                                <w:rFonts w:cs="Arial"/>
-                                <w:b w:val="0"/>
-                                <w:bCs w:val="0"/>
-                                <w:sz w:val="20"/>
-                                <w:szCs w:val="16"/>
-                              </w:rPr>
-                              <w:t>C</w:t>
-                            </w:r>
-                            <w:r>
-                              <w:rPr>
-                                <w:rFonts w:cs="Arial"/>
-                                <w:b w:val="0"/>
-                                <w:bCs w:val="0"/>
-                                <w:sz w:val="20"/>
-                                <w:szCs w:val="16"/>
-                              </w:rPr>
-                              <w:t xml:space="preserve"> | default(</w:t>
+                              <w:t>{{ nombreCircuitoTrm2C | default(</w:t>
                             </w:r>
                             <w:r>
                               <w:rPr>
@@ -27528,14 +26982,7 @@
                                 <w:b w:val="0"/>
                                 <w:bCs w:val="0"/>
                               </w:rPr>
-                              <w:t xml:space="preserve">– Fase </w:t>
-                            </w:r>
-                            <w:r>
-                              <w:rPr>
-                                <w:b w:val="0"/>
-                                <w:bCs w:val="0"/>
-                              </w:rPr>
-                              <w:t>C</w:t>
+                              <w:t>– Fase C</w:t>
                             </w:r>
                             <w:bookmarkEnd w:id="160"/>
                           </w:p>
@@ -27667,7 +27114,7 @@
                                       <w:noProof/>
                                     </w:rPr>
                                   </w:pPr>
-                                  <w:bookmarkStart w:id="161" w:name="_Toc204238940"/>
+                                  <w:bookmarkStart w:id="161" w:name="_Toc204249484"/>
                                   <w:r>
                                     <w:rPr>
                                       <w:i/>
@@ -27736,27 +27183,7 @@
                                       <w:sz w:val="20"/>
                                       <w:szCs w:val="16"/>
                                     </w:rPr>
-                                    <w:t>{{ nombreCircuitoTrm</w:t>
-                                  </w:r>
-                                  <w:r>
-                                    <w:rPr>
-                                      <w:rFonts w:cs="Arial"/>
-                                      <w:b w:val="0"/>
-                                      <w:bCs w:val="0"/>
-                                      <w:sz w:val="20"/>
-                                      <w:szCs w:val="16"/>
-                                    </w:rPr>
-                                    <w:t>3A</w:t>
-                                  </w:r>
-                                  <w:r>
-                                    <w:rPr>
-                                      <w:rFonts w:cs="Arial"/>
-                                      <w:b w:val="0"/>
-                                      <w:bCs w:val="0"/>
-                                      <w:sz w:val="20"/>
-                                      <w:szCs w:val="16"/>
-                                    </w:rPr>
-                                    <w:t xml:space="preserve"> | default(</w:t>
+                                    <w:t>{{ nombreCircuitoTrm3A | default(</w:t>
                                   </w:r>
                                   <w:r>
                                     <w:rPr>
@@ -27803,14 +27230,7 @@
                                       <w:b w:val="0"/>
                                       <w:bCs w:val="0"/>
                                     </w:rPr>
-                                    <w:t xml:space="preserve">– Fase </w:t>
-                                  </w:r>
-                                  <w:r>
-                                    <w:rPr>
-                                      <w:b w:val="0"/>
-                                      <w:bCs w:val="0"/>
-                                    </w:rPr>
-                                    <w:t>A</w:t>
+                                    <w:t>– Fase A</w:t>
                                   </w:r>
                                   <w:bookmarkEnd w:id="161"/>
                                 </w:p>
@@ -27847,7 +27267,7 @@
                                 <w:noProof/>
                               </w:rPr>
                             </w:pPr>
-                            <w:bookmarkStart w:id="162" w:name="_Toc204238940"/>
+                            <w:bookmarkStart w:id="162" w:name="_Toc204249484"/>
                             <w:r>
                               <w:rPr>
                                 <w:i/>
@@ -27916,27 +27336,7 @@
                                 <w:sz w:val="20"/>
                                 <w:szCs w:val="16"/>
                               </w:rPr>
-                              <w:t>{{ nombreCircuitoTrm</w:t>
-                            </w:r>
-                            <w:r>
-                              <w:rPr>
-                                <w:rFonts w:cs="Arial"/>
-                                <w:b w:val="0"/>
-                                <w:bCs w:val="0"/>
-                                <w:sz w:val="20"/>
-                                <w:szCs w:val="16"/>
-                              </w:rPr>
-                              <w:t>3A</w:t>
-                            </w:r>
-                            <w:r>
-                              <w:rPr>
-                                <w:rFonts w:cs="Arial"/>
-                                <w:b w:val="0"/>
-                                <w:bCs w:val="0"/>
-                                <w:sz w:val="20"/>
-                                <w:szCs w:val="16"/>
-                              </w:rPr>
-                              <w:t xml:space="preserve"> | default(</w:t>
+                              <w:t>{{ nombreCircuitoTrm3A | default(</w:t>
                             </w:r>
                             <w:r>
                               <w:rPr>
@@ -27983,14 +27383,7 @@
                                 <w:b w:val="0"/>
                                 <w:bCs w:val="0"/>
                               </w:rPr>
-                              <w:t xml:space="preserve">– Fase </w:t>
-                            </w:r>
-                            <w:r>
-                              <w:rPr>
-                                <w:b w:val="0"/>
-                                <w:bCs w:val="0"/>
-                              </w:rPr>
-                              <w:t>A</w:t>
+                              <w:t>– Fase A</w:t>
                             </w:r>
                             <w:bookmarkEnd w:id="162"/>
                           </w:p>
@@ -28122,7 +27515,7 @@
                                       <w:noProof/>
                                     </w:rPr>
                                   </w:pPr>
-                                  <w:bookmarkStart w:id="163" w:name="_Toc204238941"/>
+                                  <w:bookmarkStart w:id="163" w:name="_Toc204249485"/>
                                   <w:r>
                                     <w:rPr>
                                       <w:i/>
@@ -28191,27 +27584,7 @@
                                       <w:sz w:val="20"/>
                                       <w:szCs w:val="16"/>
                                     </w:rPr>
-                                    <w:t>{{ nombreCircuitoTrm3</w:t>
-                                  </w:r>
-                                  <w:r>
-                                    <w:rPr>
-                                      <w:rFonts w:cs="Arial"/>
-                                      <w:b w:val="0"/>
-                                      <w:bCs w:val="0"/>
-                                      <w:sz w:val="20"/>
-                                      <w:szCs w:val="16"/>
-                                    </w:rPr>
-                                    <w:t>B</w:t>
-                                  </w:r>
-                                  <w:r>
-                                    <w:rPr>
-                                      <w:rFonts w:cs="Arial"/>
-                                      <w:b w:val="0"/>
-                                      <w:bCs w:val="0"/>
-                                      <w:sz w:val="20"/>
-                                      <w:szCs w:val="16"/>
-                                    </w:rPr>
-                                    <w:t xml:space="preserve"> | default(</w:t>
+                                    <w:t>{{ nombreCircuitoTrm3B | default(</w:t>
                                   </w:r>
                                   <w:r>
                                     <w:rPr>
@@ -28258,14 +27631,7 @@
                                       <w:b w:val="0"/>
                                       <w:bCs w:val="0"/>
                                     </w:rPr>
-                                    <w:t xml:space="preserve">– Fase </w:t>
-                                  </w:r>
-                                  <w:r>
-                                    <w:rPr>
-                                      <w:b w:val="0"/>
-                                      <w:bCs w:val="0"/>
-                                    </w:rPr>
-                                    <w:t>B</w:t>
+                                    <w:t>– Fase B</w:t>
                                   </w:r>
                                   <w:bookmarkEnd w:id="163"/>
                                 </w:p>
@@ -28302,7 +27668,7 @@
                                 <w:noProof/>
                               </w:rPr>
                             </w:pPr>
-                            <w:bookmarkStart w:id="164" w:name="_Toc204238941"/>
+                            <w:bookmarkStart w:id="164" w:name="_Toc204249485"/>
                             <w:r>
                               <w:rPr>
                                 <w:i/>
@@ -28371,27 +27737,7 @@
                                 <w:sz w:val="20"/>
                                 <w:szCs w:val="16"/>
                               </w:rPr>
-                              <w:t>{{ nombreCircuitoTrm3</w:t>
-                            </w:r>
-                            <w:r>
-                              <w:rPr>
-                                <w:rFonts w:cs="Arial"/>
-                                <w:b w:val="0"/>
-                                <w:bCs w:val="0"/>
-                                <w:sz w:val="20"/>
-                                <w:szCs w:val="16"/>
-                              </w:rPr>
-                              <w:t>B</w:t>
-                            </w:r>
-                            <w:r>
-                              <w:rPr>
-                                <w:rFonts w:cs="Arial"/>
-                                <w:b w:val="0"/>
-                                <w:bCs w:val="0"/>
-                                <w:sz w:val="20"/>
-                                <w:szCs w:val="16"/>
-                              </w:rPr>
-                              <w:t xml:space="preserve"> | default(</w:t>
+                              <w:t>{{ nombreCircuitoTrm3B | default(</w:t>
                             </w:r>
                             <w:r>
                               <w:rPr>
@@ -28438,14 +27784,7 @@
                                 <w:b w:val="0"/>
                                 <w:bCs w:val="0"/>
                               </w:rPr>
-                              <w:t xml:space="preserve">– Fase </w:t>
-                            </w:r>
-                            <w:r>
-                              <w:rPr>
-                                <w:b w:val="0"/>
-                                <w:bCs w:val="0"/>
-                              </w:rPr>
-                              <w:t>B</w:t>
+                              <w:t>– Fase B</w:t>
                             </w:r>
                             <w:bookmarkEnd w:id="164"/>
                           </w:p>
@@ -28577,7 +27916,7 @@
                                       <w:noProof/>
                                     </w:rPr>
                                   </w:pPr>
-                                  <w:bookmarkStart w:id="165" w:name="_Toc204238942"/>
+                                  <w:bookmarkStart w:id="165" w:name="_Toc204249486"/>
                                   <w:r>
                                     <w:rPr>
                                       <w:i/>
@@ -28646,27 +27985,7 @@
                                       <w:sz w:val="20"/>
                                       <w:szCs w:val="16"/>
                                     </w:rPr>
-                                    <w:t>{{ nombreCircuitoTrm3</w:t>
-                                  </w:r>
-                                  <w:r>
-                                    <w:rPr>
-                                      <w:rFonts w:cs="Arial"/>
-                                      <w:b w:val="0"/>
-                                      <w:bCs w:val="0"/>
-                                      <w:sz w:val="20"/>
-                                      <w:szCs w:val="16"/>
-                                    </w:rPr>
-                                    <w:t>C</w:t>
-                                  </w:r>
-                                  <w:r>
-                                    <w:rPr>
-                                      <w:rFonts w:cs="Arial"/>
-                                      <w:b w:val="0"/>
-                                      <w:bCs w:val="0"/>
-                                      <w:sz w:val="20"/>
-                                      <w:szCs w:val="16"/>
-                                    </w:rPr>
-                                    <w:t xml:space="preserve"> | default(</w:t>
+                                    <w:t>{{ nombreCircuitoTrm3C | default(</w:t>
                                   </w:r>
                                   <w:r>
                                     <w:rPr>
@@ -28713,14 +28032,7 @@
                                       <w:b w:val="0"/>
                                       <w:bCs w:val="0"/>
                                     </w:rPr>
-                                    <w:t xml:space="preserve">– Fase </w:t>
-                                  </w:r>
-                                  <w:r>
-                                    <w:rPr>
-                                      <w:b w:val="0"/>
-                                      <w:bCs w:val="0"/>
-                                    </w:rPr>
-                                    <w:t>C</w:t>
+                                    <w:t>– Fase C</w:t>
                                   </w:r>
                                   <w:bookmarkEnd w:id="165"/>
                                 </w:p>
@@ -28757,7 +28069,7 @@
                                 <w:noProof/>
                               </w:rPr>
                             </w:pPr>
-                            <w:bookmarkStart w:id="166" w:name="_Toc204238942"/>
+                            <w:bookmarkStart w:id="166" w:name="_Toc204249486"/>
                             <w:r>
                               <w:rPr>
                                 <w:i/>
@@ -28826,27 +28138,7 @@
                                 <w:sz w:val="20"/>
                                 <w:szCs w:val="16"/>
                               </w:rPr>
-                              <w:t>{{ nombreCircuitoTrm3</w:t>
-                            </w:r>
-                            <w:r>
-                              <w:rPr>
-                                <w:rFonts w:cs="Arial"/>
-                                <w:b w:val="0"/>
-                                <w:bCs w:val="0"/>
-                                <w:sz w:val="20"/>
-                                <w:szCs w:val="16"/>
-                              </w:rPr>
-                              <w:t>C</w:t>
-                            </w:r>
-                            <w:r>
-                              <w:rPr>
-                                <w:rFonts w:cs="Arial"/>
-                                <w:b w:val="0"/>
-                                <w:bCs w:val="0"/>
-                                <w:sz w:val="20"/>
-                                <w:szCs w:val="16"/>
-                              </w:rPr>
-                              <w:t xml:space="preserve"> | default(</w:t>
+                              <w:t>{{ nombreCircuitoTrm3C | default(</w:t>
                             </w:r>
                             <w:r>
                               <w:rPr>
@@ -28893,14 +28185,7 @@
                                 <w:b w:val="0"/>
                                 <w:bCs w:val="0"/>
                               </w:rPr>
-                              <w:t xml:space="preserve">– Fase </w:t>
-                            </w:r>
-                            <w:r>
-                              <w:rPr>
-                                <w:b w:val="0"/>
-                                <w:bCs w:val="0"/>
-                              </w:rPr>
-                              <w:t>C</w:t>
+                              <w:t>– Fase C</w:t>
                             </w:r>
                             <w:bookmarkEnd w:id="166"/>
                           </w:p>
@@ -36521,88 +35806,59 @@
 </file>
 
 <file path=customXml/item1.xml><?xml version="1.0" encoding="utf-8"?>
-<b:Sources xmlns:b="http://schemas.openxmlformats.org/officeDocument/2006/bibliography" xmlns="http://schemas.openxmlformats.org/officeDocument/2006/bibliography" SelectedStyle="\APA.XSL" StyleName="APA">
-  <b:Source>
-    <b:Tag>INV09</b:Tag>
-    <b:SourceType>Report</b:SourceType>
-    <b:Guid>{DED06DBD-4A78-485F-A6ED-1E5AB9E3EF9C}</b:Guid>
-    <b:Title>Manual de drenaje para carreteras</b:Title>
-    <b:Year>2009</b:Year>
-    <b:City>Bogotá</b:City>
-    <b:Publisher>Ministerio de Transporte</b:Publisher>
-    <b:Author>
-      <b:Author>
-        <b:NameList>
-          <b:Person>
-            <b:Last>INVIAS</b:Last>
-          </b:Person>
-        </b:NameList>
-      </b:Author>
-    </b:Author>
-    <b:RefOrder>1</b:RefOrder>
-  </b:Source>
-  <b:Source>
-    <b:Tag>WMO83</b:Tag>
-    <b:SourceType>Report</b:SourceType>
-    <b:Guid>{97A9677E-C7A9-4029-8530-3A000DB430F5}</b:Guid>
-    <b:Author>
-      <b:Author>
-        <b:NameList>
-          <b:Person>
-            <b:Last>WMO</b:Last>
-            <b:First>World</b:First>
-            <b:Middle>Meteorological Organization</b:Middle>
-          </b:Person>
-        </b:NameList>
-      </b:Author>
-    </b:Author>
-    <b:Title>Guide to Climatological Practices</b:Title>
-    <b:Year>1983</b:Year>
-    <b:City>Geneva</b:City>
-    <b:RefOrder>2</b:RefOrder>
-  </b:Source>
-  <b:Source>
-    <b:Tag>Cea19</b:Tag>
-    <b:SourceType>Book</b:SourceType>
-    <b:Guid>{9A3433C7-BE0F-4B49-A619-57D0FFF275EB}</b:Guid>
-    <b:Author>
-      <b:Author>
-        <b:NameList>
-          <b:Person>
-            <b:Last>Cea</b:Last>
-            <b:First>L.,</b:First>
-            <b:Middle>Bladé i Castellet, E., Sanz Ramos, M., Bermúdez Pita, M., &amp; Mateos Alonso, Á.</b:Middle>
-          </b:Person>
-        </b:NameList>
-      </b:Author>
-    </b:Author>
-    <b:Title>Iber applications basic guide: two-dimensional modelling of free surface shallow water flows.</b:Title>
-    <b:Year>2019</b:Year>
-    <b:RefOrder>3</b:RefOrder>
-  </b:Source>
-  <b:Source>
-    <b:Tag>VTE05</b:Tag>
-    <b:SourceType>Book</b:SourceType>
-    <b:Guid>{E37D5300-2804-4426-B460-7ED19C0988A6}</b:Guid>
-    <b:Author>
-      <b:Author>
-        <b:NameList>
-          <b:Person>
-            <b:Last>CHOW</b:Last>
-            <b:First>V.</b:First>
-            <b:Middle>TE</b:Middle>
-          </b:Person>
-        </b:NameList>
-      </b:Author>
-    </b:Author>
-    <b:Title>HIDRAULICA DE CANALES ABIERTOS</b:Title>
-    <b:Year>2005</b:Year>
-    <b:RefOrder>4</b:RefOrder>
-  </b:Source>
-</b:Sources>
+<p:properties xmlns:p="http://schemas.microsoft.com/office/2006/metadata/properties" xmlns:xsi="http://www.w3.org/2001/XMLSchema-instance" xmlns:pc="http://schemas.microsoft.com/office/infopath/2007/PartnerControls">
+  <documentManagement>
+    <SharedWithUsers xmlns="51ecbb3c-c0d3-4b50-9d5d-8f74f8d111e2">
+      <UserInfo>
+        <DisplayName>Ronald Smith Suerte Correa</DisplayName>
+        <AccountId>15</AccountId>
+        <AccountType/>
+      </UserInfo>
+      <UserInfo>
+        <DisplayName>Juan Felipe Henao Arrieta</DisplayName>
+        <AccountId>16</AccountId>
+        <AccountType/>
+      </UserInfo>
+      <UserInfo>
+        <DisplayName>Elkin Adolfo Ceballos Buitrago</DisplayName>
+        <AccountId>17</AccountId>
+        <AccountType/>
+      </UserInfo>
+      <UserInfo>
+        <DisplayName>Juan David Lopera Posada</DisplayName>
+        <AccountId>14</AccountId>
+        <AccountType/>
+      </UserInfo>
+      <UserInfo>
+        <DisplayName>Gilberto Munoz Cuartas</DisplayName>
+        <AccountId>18</AccountId>
+        <AccountType/>
+      </UserInfo>
+      <UserInfo>
+        <DisplayName>Victor Raul Vasquez Restrepo</DisplayName>
+        <AccountId>13</AccountId>
+        <AccountType/>
+      </UserInfo>
+      <UserInfo>
+        <DisplayName>Francisco Javier Vera Zapata</DisplayName>
+        <AccountId>19</AccountId>
+        <AccountType/>
+      </UserInfo>
+    </SharedWithUsers>
+  </documentManagement>
+</p:properties>
 </file>
 
 <file path=customXml/item2.xml><?xml version="1.0" encoding="utf-8"?>
+<?mso-contentType ?>
+<FormTemplates xmlns="http://schemas.microsoft.com/sharepoint/v3/contenttype/forms">
+  <Display>DocumentLibraryForm</Display>
+  <Edit>DocumentLibraryForm</Edit>
+  <New>DocumentLibraryForm</New>
+</FormTemplates>
+</file>
+
+<file path=customXml/item3.xml><?xml version="1.0" encoding="utf-8"?>
 <ct:contentTypeSchema xmlns:ct="http://schemas.microsoft.com/office/2006/metadata/contentType" xmlns:ma="http://schemas.microsoft.com/office/2006/metadata/properties/metaAttributes" ct:_="" ma:_="" ma:contentTypeName="Documento" ma:contentTypeID="0x010100A6997E81B841D94083F23A5F6058586F" ma:contentTypeVersion="4" ma:contentTypeDescription="Crear nuevo documento." ma:contentTypeScope="" ma:versionID="e479842a790872997eca00f99b60199f">
   <xsd:schema xmlns:xsd="http://www.w3.org/2001/XMLSchema" xmlns:xs="http://www.w3.org/2001/XMLSchema" xmlns:p="http://schemas.microsoft.com/office/2006/metadata/properties" xmlns:ns2="cb435238-e7ff-4ac7-9a11-33e81c17c0ba" xmlns:ns3="51ecbb3c-c0d3-4b50-9d5d-8f74f8d111e2" targetNamespace="http://schemas.microsoft.com/office/2006/metadata/properties" ma:root="true" ma:fieldsID="0b45aa4f8652c9579700e7eb360ef8d1" ns2:_="" ns3:_="">
     <xsd:import namespace="cb435238-e7ff-4ac7-9a11-33e81c17c0ba"/>
@@ -36767,68 +36023,107 @@
 </ct:contentTypeSchema>
 </file>
 
-<file path=customXml/item3.xml><?xml version="1.0" encoding="utf-8"?>
-<?mso-contentType ?>
-<FormTemplates xmlns="http://schemas.microsoft.com/sharepoint/v3/contenttype/forms">
-  <Display>DocumentLibraryForm</Display>
-  <Edit>DocumentLibraryForm</Edit>
-  <New>DocumentLibraryForm</New>
-</FormTemplates>
-</file>
-
 <file path=customXml/item4.xml><?xml version="1.0" encoding="utf-8"?>
-<p:properties xmlns:p="http://schemas.microsoft.com/office/2006/metadata/properties" xmlns:xsi="http://www.w3.org/2001/XMLSchema-instance" xmlns:pc="http://schemas.microsoft.com/office/infopath/2007/PartnerControls">
-  <documentManagement>
-    <SharedWithUsers xmlns="51ecbb3c-c0d3-4b50-9d5d-8f74f8d111e2">
-      <UserInfo>
-        <DisplayName>Ronald Smith Suerte Correa</DisplayName>
-        <AccountId>15</AccountId>
-        <AccountType/>
-      </UserInfo>
-      <UserInfo>
-        <DisplayName>Juan Felipe Henao Arrieta</DisplayName>
-        <AccountId>16</AccountId>
-        <AccountType/>
-      </UserInfo>
-      <UserInfo>
-        <DisplayName>Elkin Adolfo Ceballos Buitrago</DisplayName>
-        <AccountId>17</AccountId>
-        <AccountType/>
-      </UserInfo>
-      <UserInfo>
-        <DisplayName>Juan David Lopera Posada</DisplayName>
-        <AccountId>14</AccountId>
-        <AccountType/>
-      </UserInfo>
-      <UserInfo>
-        <DisplayName>Gilberto Munoz Cuartas</DisplayName>
-        <AccountId>18</AccountId>
-        <AccountType/>
-      </UserInfo>
-      <UserInfo>
-        <DisplayName>Victor Raul Vasquez Restrepo</DisplayName>
-        <AccountId>13</AccountId>
-        <AccountType/>
-      </UserInfo>
-      <UserInfo>
-        <DisplayName>Francisco Javier Vera Zapata</DisplayName>
-        <AccountId>19</AccountId>
-        <AccountType/>
-      </UserInfo>
-    </SharedWithUsers>
-  </documentManagement>
-</p:properties>
+<b:Sources xmlns:b="http://schemas.openxmlformats.org/officeDocument/2006/bibliography" xmlns="http://schemas.openxmlformats.org/officeDocument/2006/bibliography" SelectedStyle="\APA.XSL" StyleName="APA">
+  <b:Source>
+    <b:Tag>INV09</b:Tag>
+    <b:SourceType>Report</b:SourceType>
+    <b:Guid>{DED06DBD-4A78-485F-A6ED-1E5AB9E3EF9C}</b:Guid>
+    <b:Title>Manual de drenaje para carreteras</b:Title>
+    <b:Year>2009</b:Year>
+    <b:City>Bogotá</b:City>
+    <b:Publisher>Ministerio de Transporte</b:Publisher>
+    <b:Author>
+      <b:Author>
+        <b:NameList>
+          <b:Person>
+            <b:Last>INVIAS</b:Last>
+          </b:Person>
+        </b:NameList>
+      </b:Author>
+    </b:Author>
+    <b:RefOrder>1</b:RefOrder>
+  </b:Source>
+  <b:Source>
+    <b:Tag>WMO83</b:Tag>
+    <b:SourceType>Report</b:SourceType>
+    <b:Guid>{97A9677E-C7A9-4029-8530-3A000DB430F5}</b:Guid>
+    <b:Author>
+      <b:Author>
+        <b:NameList>
+          <b:Person>
+            <b:Last>WMO</b:Last>
+            <b:First>World</b:First>
+            <b:Middle>Meteorological Organization</b:Middle>
+          </b:Person>
+        </b:NameList>
+      </b:Author>
+    </b:Author>
+    <b:Title>Guide to Climatological Practices</b:Title>
+    <b:Year>1983</b:Year>
+    <b:City>Geneva</b:City>
+    <b:RefOrder>2</b:RefOrder>
+  </b:Source>
+  <b:Source>
+    <b:Tag>Cea19</b:Tag>
+    <b:SourceType>Book</b:SourceType>
+    <b:Guid>{9A3433C7-BE0F-4B49-A619-57D0FFF275EB}</b:Guid>
+    <b:Author>
+      <b:Author>
+        <b:NameList>
+          <b:Person>
+            <b:Last>Cea</b:Last>
+            <b:First>L.,</b:First>
+            <b:Middle>Bladé i Castellet, E., Sanz Ramos, M., Bermúdez Pita, M., &amp; Mateos Alonso, Á.</b:Middle>
+          </b:Person>
+        </b:NameList>
+      </b:Author>
+    </b:Author>
+    <b:Title>Iber applications basic guide: two-dimensional modelling of free surface shallow water flows.</b:Title>
+    <b:Year>2019</b:Year>
+    <b:RefOrder>3</b:RefOrder>
+  </b:Source>
+  <b:Source>
+    <b:Tag>VTE05</b:Tag>
+    <b:SourceType>Book</b:SourceType>
+    <b:Guid>{E37D5300-2804-4426-B460-7ED19C0988A6}</b:Guid>
+    <b:Author>
+      <b:Author>
+        <b:NameList>
+          <b:Person>
+            <b:Last>CHOW</b:Last>
+            <b:First>V.</b:First>
+            <b:Middle>TE</b:Middle>
+          </b:Person>
+        </b:NameList>
+      </b:Author>
+    </b:Author>
+    <b:Title>HIDRAULICA DE CANALES ABIERTOS</b:Title>
+    <b:Year>2005</b:Year>
+    <b:RefOrder>4</b:RefOrder>
+  </b:Source>
+</b:Sources>
 </file>
 
 <file path=customXml/itemProps1.xml><?xml version="1.0" encoding="utf-8"?>
-<ds:datastoreItem xmlns:ds="http://schemas.openxmlformats.org/officeDocument/2006/customXml" ds:itemID="{1AC2B27F-7CAC-469D-A956-C78124DD2900}">
+<ds:datastoreItem xmlns:ds="http://schemas.openxmlformats.org/officeDocument/2006/customXml" ds:itemID="{6B1FE3E4-D4C5-4E36-9CED-9D246B2AA5B6}">
   <ds:schemaRefs>
-    <ds:schemaRef ds:uri="http://schemas.openxmlformats.org/officeDocument/2006/bibliography"/>
+    <ds:schemaRef ds:uri="http://schemas.microsoft.com/office/2006/metadata/properties"/>
+    <ds:schemaRef ds:uri="http://schemas.microsoft.com/office/infopath/2007/PartnerControls"/>
+    <ds:schemaRef ds:uri="51ecbb3c-c0d3-4b50-9d5d-8f74f8d111e2"/>
   </ds:schemaRefs>
 </ds:datastoreItem>
 </file>
 
 <file path=customXml/itemProps2.xml><?xml version="1.0" encoding="utf-8"?>
+<ds:datastoreItem xmlns:ds="http://schemas.openxmlformats.org/officeDocument/2006/customXml" ds:itemID="{ACCE2A2F-BC50-41F6-9420-B98BF911E7CC}">
+  <ds:schemaRefs>
+    <ds:schemaRef ds:uri="http://schemas.microsoft.com/sharepoint/v3/contenttype/forms"/>
+  </ds:schemaRefs>
+</ds:datastoreItem>
+</file>
+
+<file path=customXml/itemProps3.xml><?xml version="1.0" encoding="utf-8"?>
 <ds:datastoreItem xmlns:ds="http://schemas.openxmlformats.org/officeDocument/2006/customXml" ds:itemID="{89999101-17AD-4927-BAF2-2ED5EC7BA4CD}">
   <ds:schemaRefs>
     <ds:schemaRef ds:uri="http://schemas.microsoft.com/office/2006/metadata/contentType"/>
@@ -36847,20 +36142,10 @@
 </ds:datastoreItem>
 </file>
 
-<file path=customXml/itemProps3.xml><?xml version="1.0" encoding="utf-8"?>
-<ds:datastoreItem xmlns:ds="http://schemas.openxmlformats.org/officeDocument/2006/customXml" ds:itemID="{ACCE2A2F-BC50-41F6-9420-B98BF911E7CC}">
+<file path=customXml/itemProps4.xml><?xml version="1.0" encoding="utf-8"?>
+<ds:datastoreItem xmlns:ds="http://schemas.openxmlformats.org/officeDocument/2006/customXml" ds:itemID="{1AC2B27F-7CAC-469D-A956-C78124DD2900}">
   <ds:schemaRefs>
-    <ds:schemaRef ds:uri="http://schemas.microsoft.com/sharepoint/v3/contenttype/forms"/>
-  </ds:schemaRefs>
-</ds:datastoreItem>
-</file>
-
-<file path=customXml/itemProps4.xml><?xml version="1.0" encoding="utf-8"?>
-<ds:datastoreItem xmlns:ds="http://schemas.openxmlformats.org/officeDocument/2006/customXml" ds:itemID="{6B1FE3E4-D4C5-4E36-9CED-9D246B2AA5B6}">
-  <ds:schemaRefs>
-    <ds:schemaRef ds:uri="http://schemas.microsoft.com/office/2006/metadata/properties"/>
-    <ds:schemaRef ds:uri="http://schemas.microsoft.com/office/infopath/2007/PartnerControls"/>
-    <ds:schemaRef ds:uri="51ecbb3c-c0d3-4b50-9d5d-8f74f8d111e2"/>
+    <ds:schemaRef ds:uri="http://schemas.openxmlformats.org/officeDocument/2006/bibliography"/>
   </ds:schemaRefs>
 </ds:datastoreItem>
 </file>
</xml_diff>